<commit_message>
#704 implemented and documented
</commit_message>
<xml_diff>
--- a/documentation/reference-manual.docx
+++ b/documentation/reference-manual.docx
@@ -33706,7 +33706,16 @@
         <w:spacing w:after="0" w:line="285" w:lineRule="atLeast"/>
       </w:pPr>
       <w:r>
-        <w:t>Examples of using the dot-methods on Graphics may be found in the following  example programs:</w:t>
+        <w:t xml:space="preserve">Examples of using the dot-methods on </w:t>
+      </w:r>
+      <w:r>
+        <w:rPr>
+          <w:rStyle w:val="codeChar"/>
+        </w:rPr>
+        <w:t>Graphics</w:t>
+      </w:r>
+      <w:r>
+        <w:t xml:space="preserve"> may be found in the following  example programs:</w:t>
       </w:r>
     </w:p>
     <w:p>
@@ -33824,6 +33833,43 @@
     <w:p/>
     <w:p>
       <w:pPr>
+        <w:rPr>
+          <w:lang w:eastAsia="en-GB"/>
+        </w:rPr>
+      </w:pPr>
+      <w:r>
+        <w:rPr>
+          <w:lang w:eastAsia="en-GB"/>
+        </w:rPr>
+        <w:t>Both functions and procedures are c</w:t>
+      </w:r>
+      <w:r>
+        <w:rPr>
+          <w:lang w:eastAsia="en-GB"/>
+        </w:rPr>
+        <w:t xml:space="preserve">alled on an instance of </w:t>
+      </w:r>
+      <w:r>
+        <w:rPr>
+          <w:rStyle w:val="codeChar"/>
+        </w:rPr>
+        <w:t>Graphics</w:t>
+      </w:r>
+      <w:r>
+        <w:rPr>
+          <w:lang w:eastAsia="en-GB"/>
+        </w:rPr>
+        <w:t xml:space="preserve"> using dot notation</w:t>
+      </w:r>
+      <w:r>
+        <w:rPr>
+          <w:lang w:eastAsia="en-GB"/>
+        </w:rPr>
+        <w:t>.</w:t>
+      </w:r>
+    </w:p>
+    <w:p>
+      <w:pPr>
         <w:pStyle w:val="Heading4"/>
       </w:pPr>
       <w:r>
@@ -33897,6 +33943,9 @@
       <w:r>
         <w:t>getChar</w:t>
       </w:r>
+      <w:r>
+        <w:t>(x as Int, y as Int) return String</w:t>
+      </w:r>
     </w:p>
     <w:p>
       <w:pPr>
@@ -33908,6 +33957,9 @@
       <w:r>
         <w:t>putChar</w:t>
       </w:r>
+      <w:r>
+        <w:t>(x as Int, y as Int, char as String) return Graphics</w:t>
+      </w:r>
     </w:p>
     <w:p>
       <w:pPr>
@@ -33922,6 +33974,21 @@
       <w:r>
         <w:t>String</w:t>
       </w:r>
+      <w:r>
+        <w:t xml:space="preserve">(x as Int, y as Int, </w:t>
+      </w:r>
+      <w:r>
+        <w:t>str</w:t>
+      </w:r>
+      <w:r>
+        <w:t xml:space="preserve"> as </w:t>
+      </w:r>
+      <w:r>
+        <w:t>String</w:t>
+      </w:r>
+      <w:r>
+        <w:t>) return Graphics</w:t>
+      </w:r>
     </w:p>
     <w:p>
       <w:pPr>
@@ -33933,6 +34000,9 @@
       <w:r>
         <w:t>putForeground</w:t>
       </w:r>
+      <w:r>
+        <w:t>(x as Int, y as Int, colour as Int) return Graphics</w:t>
+      </w:r>
     </w:p>
     <w:p>
       <w:pPr>
@@ -33944,6 +34014,15 @@
       <w:r>
         <w:t>getForeground</w:t>
       </w:r>
+      <w:r>
+        <w:t>(</w:t>
+      </w:r>
+      <w:r>
+        <w:t>x as Int, y as Int</w:t>
+      </w:r>
+      <w:r>
+        <w:t>) return Int</w:t>
+      </w:r>
     </w:p>
     <w:p>
       <w:pPr>
@@ -33955,6 +34034,9 @@
       <w:r>
         <w:t>putBackground</w:t>
       </w:r>
+      <w:r>
+        <w:t>(x as Int, y as Int, colour as Int) return Graphics</w:t>
+      </w:r>
     </w:p>
     <w:p>
       <w:pPr>
@@ -33966,6 +34048,15 @@
       <w:r>
         <w:t>d</w:t>
       </w:r>
+      <w:r>
+        <w:t xml:space="preserve"> </w:t>
+      </w:r>
+      <w:r>
+        <w:t>x as Int, y as Int</w:t>
+      </w:r>
+      <w:r>
+        <w:t>) return Int</w:t>
+      </w:r>
     </w:p>
     <w:p>
       <w:pPr>
@@ -33977,6 +34068,15 @@
       <w:r>
         <w:t>putAt</w:t>
       </w:r>
+      <w:r>
+        <w:t>(x as Int, y as Int,</w:t>
+      </w:r>
+      <w:r>
+        <w:t xml:space="preserve"> char as String, foregroundColour as Int, backgroundC</w:t>
+      </w:r>
+      <w:r>
+        <w:t>olour as Int) return Graphics</w:t>
+      </w:r>
     </w:p>
     <w:p>
       <w:pPr>
@@ -33985,6 +34085,15 @@
       <w:r>
         <w:t>getAt</w:t>
       </w:r>
+      <w:r>
+        <w:t>(</w:t>
+      </w:r>
+      <w:r>
+        <w:t>x as Int, y as Int</w:t>
+      </w:r>
+      <w:r>
+        <w:t>) return (String, Int, Int)</w:t>
+      </w:r>
     </w:p>
     <w:p>
       <w:pPr>
@@ -33992,6 +34101,110 @@
       </w:pPr>
       <w:r>
         <w:t>fill</w:t>
+      </w:r>
+      <w:r>
+        <w:t xml:space="preserve">(char as String, </w:t>
+      </w:r>
+      <w:r>
+        <w:t>foregroundColour as Int, backgroundColour as Int</w:t>
+      </w:r>
+      <w:r>
+        <w:t>) return Graphics</w:t>
+      </w:r>
+    </w:p>
+    <w:p>
+      <w:pPr>
+        <w:pStyle w:val="codeBlock"/>
+      </w:pPr>
+    </w:p>
+    <w:p>
+      <w:r>
+        <w:t xml:space="preserve">Note that colours are represented as integer values, corresponding to the standard RGB colour scheme as used in all web graphics. The following basic colours are predefined as global constants: </w:t>
+      </w:r>
+      <w:r>
+        <w:rPr>
+          <w:rStyle w:val="codeChar"/>
+        </w:rPr>
+        <w:t>black</w:t>
+      </w:r>
+      <w:r>
+        <w:t xml:space="preserve">, </w:t>
+      </w:r>
+      <w:r>
+        <w:rPr>
+          <w:rStyle w:val="codeChar"/>
+        </w:rPr>
+        <w:t>grey</w:t>
+      </w:r>
+      <w:r>
+        <w:t xml:space="preserve">, </w:t>
+      </w:r>
+      <w:r>
+        <w:rPr>
+          <w:rStyle w:val="codeChar"/>
+        </w:rPr>
+        <w:t>white</w:t>
+      </w:r>
+      <w:r>
+        <w:t xml:space="preserve">, </w:t>
+      </w:r>
+      <w:r>
+        <w:rPr>
+          <w:rStyle w:val="codeChar"/>
+        </w:rPr>
+        <w:t>red</w:t>
+      </w:r>
+      <w:r>
+        <w:t xml:space="preserve">, </w:t>
+      </w:r>
+      <w:r>
+        <w:rPr>
+          <w:rStyle w:val="codeChar"/>
+        </w:rPr>
+        <w:t>green</w:t>
+      </w:r>
+      <w:r>
+        <w:t xml:space="preserve">, </w:t>
+      </w:r>
+      <w:r>
+        <w:rPr>
+          <w:rStyle w:val="codeChar"/>
+        </w:rPr>
+        <w:t>blue</w:t>
+      </w:r>
+      <w:r>
+        <w:t xml:space="preserve">, </w:t>
+      </w:r>
+      <w:r>
+        <w:rPr>
+          <w:rStyle w:val="codeChar"/>
+        </w:rPr>
+        <w:t>yellow</w:t>
+      </w:r>
+      <w:r>
+        <w:t xml:space="preserve">, </w:t>
+      </w:r>
+      <w:r>
+        <w:rPr>
+          <w:rStyle w:val="codeChar"/>
+        </w:rPr>
+        <w:t>brown</w:t>
+      </w:r>
+      <w:r>
+        <w:t>.</w:t>
+      </w:r>
+    </w:p>
+    <w:p>
+      <w:r>
+        <w:t>Note that when defining your own colours it can be helpful to use the hexadecimal notation, for example:</w:t>
+      </w:r>
+    </w:p>
+    <w:p>
+      <w:pPr>
+        <w:pStyle w:val="code"/>
+      </w:pPr>
+      <w:r>
+        <w:t>constant lightBlue set to 0x80abff</w:t>
       </w:r>
     </w:p>
     <w:p>
@@ -34027,10 +34240,29 @@
     </w:p>
     <w:p>
       <w:pPr>
+        <w:rPr>
+          <w:lang w:eastAsia="en-GB"/>
+        </w:rPr>
+      </w:pPr>
+      <w:r>
+        <w:rPr>
+          <w:lang w:eastAsia="en-GB"/>
+        </w:rPr>
+        <w:t>These procedure are all called on an instance of Graphics using dot notation:</w:t>
+      </w:r>
+    </w:p>
+    <w:p>
+      <w:pPr>
         <w:pStyle w:val="codeBlock"/>
       </w:pPr>
       <w:r>
-        <w:t>draw</w:t>
+        <w:t>d</w:t>
+      </w:r>
+      <w:r>
+        <w:t>raw</w:t>
+      </w:r>
+      <w:r>
+        <w:t>()</w:t>
       </w:r>
     </w:p>
     <w:p>
@@ -34040,14 +34272,86 @@
       <w:r>
         <w:t>clearGraphics</w:t>
       </w:r>
+      <w:r>
+        <w:t>()</w:t>
+      </w:r>
     </w:p>
     <w:p>
       <w:pPr>
         <w:pStyle w:val="codeBlock"/>
       </w:pPr>
       <w:r>
+        <w:t>clearKeyBuffer()</w:t>
+      </w:r>
+    </w:p>
+    <w:p>
+      <w:pPr>
+        <w:pStyle w:val="codeBlock"/>
+      </w:pPr>
+    </w:p>
+    <w:p>
+      <w:pPr>
+        <w:pStyle w:val="Heading4"/>
+        <w:rPr>
+          <w:rFonts w:eastAsia="Times New Roman"/>
+          <w:lang w:eastAsia="en-GB"/>
+        </w:rPr>
+      </w:pPr>
+      <w:r>
+        <w:rPr>
+          <w:rFonts w:eastAsia="Times New Roman"/>
+          <w:lang w:eastAsia="en-GB"/>
+        </w:rPr>
+        <w:t>System methods</w:t>
+      </w:r>
+    </w:p>
+    <w:p>
+      <w:pPr>
+        <w:rPr>
+          <w:lang w:eastAsia="en-GB"/>
+        </w:rPr>
+      </w:pPr>
+      <w:r>
+        <w:rPr>
+          <w:lang w:eastAsia="en-GB"/>
+        </w:rPr>
+        <w:t xml:space="preserve">As with other system methods, these may only be called from within </w:t>
+      </w:r>
+      <w:r>
+        <w:rPr>
+          <w:rStyle w:val="codeChar"/>
+        </w:rPr>
+        <w:t>main</w:t>
+      </w:r>
+      <w:r>
+        <w:rPr>
+          <w:lang w:eastAsia="en-GB"/>
+        </w:rPr>
+        <w:t xml:space="preserve"> or a </w:t>
+      </w:r>
+      <w:r>
+        <w:rPr>
+          <w:rStyle w:val="codeChar"/>
+        </w:rPr>
+        <w:t>procedure</w:t>
+      </w:r>
+      <w:r>
+        <w:rPr>
+          <w:lang w:eastAsia="en-GB"/>
+        </w:rPr>
+        <w:t>.</w:t>
+      </w:r>
+    </w:p>
+    <w:p>
+      <w:pPr>
+        <w:pStyle w:val="codeBlock"/>
+      </w:pPr>
+      <w:r>
         <w:t>getKeystroke</w:t>
       </w:r>
+      <w:r>
+        <w:t>() return String</w:t>
+      </w:r>
     </w:p>
     <w:p>
       <w:pPr>
@@ -34055,6 +34359,9 @@
       </w:pPr>
       <w:r>
         <w:t>getKeystrokeWithModifier</w:t>
+      </w:r>
+      <w:r>
+        <w:t>() return (String, String)</w:t>
       </w:r>
     </w:p>
     <w:p>
@@ -34088,13 +34395,7 @@
       </w:r>
       <w:r>
         <w:rPr>
-          <w:rFonts w:ascii="Consolas" w:eastAsia="Times New Roman" w:hAnsi="Consolas" w:cs="Times New Roman"/>
-          <w:color w:val="001080"/>
-          <w:kern w:val="0"/>
-          <w:sz w:val="21"/>
-          <w:szCs w:val="21"/>
-          <w:lang w:eastAsia="en-GB"/>
-          <w14:ligatures w14:val="none"/>
+          <w:rStyle w:val="codeChar"/>
         </w:rPr>
         <w:t>Graphics</w:t>
       </w:r>
@@ -34158,6 +34459,7 @@
         <w:rPr>
           <w:lang w:eastAsia="en-GB"/>
         </w:rPr>
+        <w:lastRenderedPageBreak/>
         <w:t xml:space="preserve">If no key has been pressed, the method will return an empty string:  </w:t>
       </w:r>
       <w:r>
@@ -34397,6 +34699,12 @@
         </w:rPr>
         <w:t>clearKeyBuffer</w:t>
       </w:r>
+      <w:r>
+        <w:rPr>
+          <w:lang w:eastAsia="en-GB"/>
+        </w:rPr>
+        <w:t>()</w:t>
+      </w:r>
     </w:p>
     <w:p>
       <w:r>
@@ -34463,7 +34771,6 @@
       </w:pPr>
       <w:bookmarkStart w:id="211" w:name="_Toc170738585"/>
       <w:r>
-        <w:lastRenderedPageBreak/>
         <w:t xml:space="preserve">On </w:t>
       </w:r>
       <w:r>
@@ -34859,6 +35166,7 @@
         <w:pStyle w:val="codeBlock"/>
       </w:pPr>
       <w:r>
+        <w:lastRenderedPageBreak/>
         <w:t>max</w:t>
       </w:r>
       <w:r>

</xml_diff>

<commit_message>
#703 completed & documented
</commit_message>
<xml_diff>
--- a/documentation/reference-manual.docx
+++ b/documentation/reference-manual.docx
@@ -11138,29 +11138,13 @@
         <w:pStyle w:val="code"/>
       </w:pPr>
       <w:r>
-        <w:t>enum Status</w:t>
+        <w:t>enum Status incomplete, ready, running, stopped, invalid</w:t>
       </w:r>
     </w:p>
     <w:p>
       <w:pPr>
         <w:pStyle w:val="code"/>
       </w:pPr>
-      <w:r>
-        <w:t xml:space="preserve">   incomplete, ready, running, stopped, invalid</w:t>
-      </w:r>
-    </w:p>
-    <w:p>
-      <w:pPr>
-        <w:pStyle w:val="code"/>
-      </w:pPr>
-      <w:r>
-        <w:t>end enum</w:t>
-      </w:r>
-    </w:p>
-    <w:p>
-      <w:pPr>
-        <w:pStyle w:val="code"/>
-      </w:pPr>
     </w:p>
     <w:p>
       <w:r>
@@ -11208,7 +11192,19 @@
         <w:rPr>
           <w:rStyle w:val="Link"/>
         </w:rPr>
-        <w:t>Cards</w:t>
+        <w:t>Ca</w:t>
+      </w:r>
+      <w:r>
+        <w:rPr>
+          <w:rStyle w:val="Link"/>
+        </w:rPr>
+        <w:t>r</w:t>
+      </w:r>
+      <w:r>
+        <w:rPr>
+          <w:rStyle w:val="Link"/>
+        </w:rPr>
+        <w:t>ds</w:t>
       </w:r>
       <w:r>
         <w:rPr>
@@ -11293,23 +11289,7 @@
         <w:pStyle w:val="codeBlock"/>
       </w:pPr>
       <w:r>
-        <w:t>enum Suit</w:t>
-      </w:r>
-    </w:p>
-    <w:p>
-      <w:pPr>
-        <w:pStyle w:val="codeBlock"/>
-      </w:pPr>
-      <w:r>
-        <w:t xml:space="preserve">  clubs, diamonds, hearts, spades</w:t>
-      </w:r>
-    </w:p>
-    <w:p>
-      <w:pPr>
-        <w:pStyle w:val="codeBlock"/>
-      </w:pPr>
-      <w:r>
-        <w:t>end enum</w:t>
+        <w:t>enum Suit clubs, diamonds, hearts, spades</w:t>
       </w:r>
     </w:p>
     <w:p>
@@ -11702,7 +11682,6 @@
         <w:rPr>
           <w:rStyle w:val="codeChar"/>
         </w:rPr>
-        <w:lastRenderedPageBreak/>
         <w:t>and</w:t>
       </w:r>
       <w:r>
@@ -11741,6 +11720,7 @@
     </w:p>
     <w:p>
       <w:r>
+        <w:lastRenderedPageBreak/>
         <w:t xml:space="preserve">The operator precedence is </w:t>
       </w:r>
       <w:r>
@@ -12164,7 +12144,6 @@
         <w:pStyle w:val="codeBlock"/>
       </w:pPr>
       <w:r>
-        <w:lastRenderedPageBreak/>
         <w:t>print sinDeg(30)</w:t>
       </w:r>
       <w:r>
@@ -32195,13 +32174,7 @@
         </w:rPr>
       </w:pPr>
       <w:r>
-        <w:t xml:space="preserve">var </w:t>
-      </w:r>
-      <w:r>
-        <w:t>probability</w:t>
-      </w:r>
-      <w:r>
-        <w:t xml:space="preserve"> set to random()</w:t>
+        <w:t>var probability set to random()</w:t>
       </w:r>
     </w:p>
     <w:p>
@@ -33841,13 +33814,7 @@
         <w:rPr>
           <w:lang w:eastAsia="en-GB"/>
         </w:rPr>
-        <w:t>Both functions and procedures are c</w:t>
-      </w:r>
-      <w:r>
-        <w:rPr>
-          <w:lang w:eastAsia="en-GB"/>
-        </w:rPr>
-        <w:t xml:space="preserve">alled on an instance of </w:t>
+        <w:t xml:space="preserve">Both functions and procedures are called on an instance of </w:t>
       </w:r>
       <w:r>
         <w:rPr>
@@ -33859,13 +33826,7 @@
         <w:rPr>
           <w:lang w:eastAsia="en-GB"/>
         </w:rPr>
-        <w:t xml:space="preserve"> using dot notation</w:t>
-      </w:r>
-      <w:r>
-        <w:rPr>
-          <w:lang w:eastAsia="en-GB"/>
-        </w:rPr>
-        <w:t>.</w:t>
+        <w:t xml:space="preserve"> using dot notation.</w:t>
       </w:r>
     </w:p>
     <w:p>
@@ -33975,19 +33936,7 @@
         <w:t>String</w:t>
       </w:r>
       <w:r>
-        <w:t xml:space="preserve">(x as Int, y as Int, </w:t>
-      </w:r>
-      <w:r>
-        <w:t>str</w:t>
-      </w:r>
-      <w:r>
-        <w:t xml:space="preserve"> as </w:t>
-      </w:r>
-      <w:r>
-        <w:t>String</w:t>
-      </w:r>
-      <w:r>
-        <w:t>) return Graphics</w:t>
+        <w:t>(x as Int, y as Int, str as String) return Graphics</w:t>
       </w:r>
     </w:p>
     <w:p>
@@ -34015,13 +33964,7 @@
         <w:t>getForeground</w:t>
       </w:r>
       <w:r>
-        <w:t>(</w:t>
-      </w:r>
-      <w:r>
-        <w:t>x as Int, y as Int</w:t>
-      </w:r>
-      <w:r>
-        <w:t>) return Int</w:t>
+        <w:t>(x as Int, y as Int) return Int</w:t>
       </w:r>
     </w:p>
     <w:p>
@@ -34052,10 +33995,7 @@
         <w:t xml:space="preserve"> </w:t>
       </w:r>
       <w:r>
-        <w:t>x as Int, y as Int</w:t>
-      </w:r>
-      <w:r>
-        <w:t>) return Int</w:t>
+        <w:t>x as Int, y as Int) return Int</w:t>
       </w:r>
     </w:p>
     <w:p>
@@ -34069,13 +34009,7 @@
         <w:t>putAt</w:t>
       </w:r>
       <w:r>
-        <w:t>(x as Int, y as Int,</w:t>
-      </w:r>
-      <w:r>
-        <w:t xml:space="preserve"> char as String, foregroundColour as Int, backgroundC</w:t>
-      </w:r>
-      <w:r>
-        <w:t>olour as Int) return Graphics</w:t>
+        <w:t>(x as Int, y as Int, char as String, foregroundColour as Int, backgroundColour as Int) return Graphics</w:t>
       </w:r>
     </w:p>
     <w:p>
@@ -34086,13 +34020,7 @@
         <w:t>getAt</w:t>
       </w:r>
       <w:r>
-        <w:t>(</w:t>
-      </w:r>
-      <w:r>
-        <w:t>x as Int, y as Int</w:t>
-      </w:r>
-      <w:r>
-        <w:t>) return (String, Int, Int)</w:t>
+        <w:t>(x as Int, y as Int) return (String, Int, Int)</w:t>
       </w:r>
     </w:p>
     <w:p>
@@ -34103,13 +34031,7 @@
         <w:t>fill</w:t>
       </w:r>
       <w:r>
-        <w:t xml:space="preserve">(char as String, </w:t>
-      </w:r>
-      <w:r>
-        <w:t>foregroundColour as Int, backgroundColour as Int</w:t>
-      </w:r>
-      <w:r>
-        <w:t>) return Graphics</w:t>
+        <w:t>(char as String, foregroundColour as Int, backgroundColour as Int) return Graphics</w:t>
       </w:r>
     </w:p>
     <w:p>
@@ -48138,6 +48060,7 @@
   <w:style w:type="character" w:default="1" w:styleId="DefaultParagraphFont">
     <w:name w:val="Default Paragraph Font"/>
     <w:uiPriority w:val="1"/>
+    <w:semiHidden/>
     <w:unhideWhenUsed/>
   </w:style>
   <w:style w:type="table" w:default="1" w:styleId="TableNormal">

</xml_diff>

<commit_message>
#653 implemented, tested, documented
</commit_message>
<xml_diff>
--- a/documentation/reference-manual.docx
+++ b/documentation/reference-manual.docx
@@ -7929,24 +7929,53 @@
             <w:hideMark/>
           </w:tcPr>
           <w:p>
+            <w:r>
+              <w:t>On a</w:t>
+            </w:r>
+            <w:r>
+              <w:t>ny</w:t>
+            </w:r>
+            <w:r>
+              <w:t xml:space="preserve"> ‘new code’ selector</w:t>
+            </w:r>
+            <w:r>
+              <w:t xml:space="preserve">: </w:t>
+            </w:r>
+            <w:r>
+              <w:t xml:space="preserve">delete the selector. </w:t>
+            </w:r>
+            <w:r>
+              <w:t xml:space="preserve">(Note that </w:t>
+            </w:r>
+            <w:r>
+              <w:rPr>
+                <w:i/>
+                <w:iCs/>
+              </w:rPr>
+              <w:t>all</w:t>
+            </w:r>
+            <w:r>
+              <w:t xml:space="preserve"> ‘new code’ selectors can be removed with the </w:t>
+            </w:r>
+            <w:r>
+              <w:rPr>
+                <w:b/>
+                <w:bCs/>
+              </w:rPr>
+              <w:t>+/-</w:t>
+            </w:r>
+            <w:r>
+              <w:t xml:space="preserve"> button above the code pane).</w:t>
+            </w:r>
+          </w:p>
+          <w:p>
             <w:pPr>
               <w:rPr>
                 <w:color w:val="00B050"/>
               </w:rPr>
             </w:pPr>
-            <w:proofErr w:type="gramStart"/>
             <w:r>
-              <w:rPr>
-                <w:color w:val="ADADAD" w:themeColor="background2" w:themeShade="BF"/>
-              </w:rPr>
-              <w:t>.</w:t>
-            </w:r>
-            <w:r>
-              <w:t>On</w:t>
-            </w:r>
-            <w:proofErr w:type="gramEnd"/>
-            <w:r>
-              <w:t xml:space="preserve"> a ‘new code’ selector only:  delete the selector. </w:t>
+              <w:t>On a new, unmodified, frame, or from any unedited field within that new frame: delete the whole frame and go back to the selector. This capability is to facilitate deleting a frame created unintentionally. As soon as any field has been edited, or any child frame added – the frame can only be deleted using Ctrl-Delete (see below).</w:t>
             </w:r>
           </w:p>
         </w:tc>
@@ -23839,135 +23868,123 @@
       <w:pPr>
         <w:pStyle w:val="Heading2"/>
       </w:pPr>
-      <w:bookmarkStart w:id="145" w:name="_Toc170738540"/>
-      <w:bookmarkStart w:id="146" w:name="_Toc172653067"/>
-      <w:bookmarkStart w:id="147" w:name="_Ref176169537"/>
+      <w:bookmarkStart w:id="145" w:name="_Ref176169537"/>
+      <w:bookmarkStart w:id="146" w:name="_Toc170738540"/>
+      <w:bookmarkStart w:id="147" w:name="_Toc172653067"/>
       <w:r>
         <w:t>Regex</w:t>
       </w:r>
+      <w:bookmarkEnd w:id="145"/>
+    </w:p>
+    <w:p>
+      <w:r>
+        <w:t xml:space="preserve">The </w:t>
+      </w:r>
+      <w:proofErr w:type="gramStart"/>
+      <w:r>
+        <w:t>type</w:t>
+      </w:r>
+      <w:proofErr w:type="gramEnd"/>
+      <w:r>
+        <w:t xml:space="preserve"> </w:t>
+      </w:r>
+      <w:r>
+        <w:rPr>
+          <w:rStyle w:val="codeChar"/>
+        </w:rPr>
+        <w:t>Regex</w:t>
+      </w:r>
+      <w:r>
+        <w:t xml:space="preserve"> permits a regular expression to be passed as a parameter, or returned by a function.</w:t>
+      </w:r>
+    </w:p>
+    <w:p>
+      <w:r>
+        <w:t>A regular expression may be defined as a literal, bounded by forward slashes, for example:</w:t>
+      </w:r>
+    </w:p>
+    <w:p>
+      <w:pPr>
+        <w:pStyle w:val="code"/>
+      </w:pPr>
+      <w:r>
+        <w:t>v</w:t>
+      </w:r>
+      <w:r>
+        <w:t>ar email set to /</w:t>
+      </w:r>
+      <w:r>
+        <w:t>[a-z09</w:t>
+      </w:r>
+      <w:proofErr w:type="gramStart"/>
+      <w:r>
+        <w:t>_]*</w:t>
+      </w:r>
+      <w:proofErr w:type="gramEnd"/>
+      <w:r>
+        <w:t>/</w:t>
+      </w:r>
+    </w:p>
+    <w:p>
+      <w:pPr>
+        <w:pStyle w:val="code"/>
+      </w:pPr>
+    </w:p>
+    <w:p>
+      <w:r>
+        <w:t xml:space="preserve">See also: </w:t>
+      </w:r>
+      <w:r>
+        <w:rPr>
+          <w:rStyle w:val="Link"/>
+        </w:rPr>
+        <w:fldChar w:fldCharType="begin"/>
+      </w:r>
+      <w:r>
+        <w:rPr>
+          <w:rStyle w:val="Link"/>
+        </w:rPr>
+        <w:instrText xml:space="preserve"> REF _Ref176169440 \h </w:instrText>
+      </w:r>
+      <w:r>
+        <w:rPr>
+          <w:rStyle w:val="Link"/>
+        </w:rPr>
+        <w:instrText xml:space="preserve"> \* MERGEFORMAT </w:instrText>
+      </w:r>
+      <w:r>
+        <w:rPr>
+          <w:rStyle w:val="Link"/>
+        </w:rPr>
+      </w:r>
+      <w:r>
+        <w:rPr>
+          <w:rStyle w:val="Link"/>
+        </w:rPr>
+        <w:fldChar w:fldCharType="separate"/>
+      </w:r>
+      <w:r>
+        <w:rPr>
+          <w:rStyle w:val="Link"/>
+        </w:rPr>
+        <w:t>Regular expressions</w:t>
+      </w:r>
+      <w:r>
+        <w:rPr>
+          <w:rStyle w:val="Link"/>
+        </w:rPr>
+        <w:fldChar w:fldCharType="end"/>
+      </w:r>
+    </w:p>
+    <w:p>
+      <w:pPr>
+        <w:pStyle w:val="Heading2"/>
+      </w:pPr>
+      <w:r>
+        <w:t>Date and Time</w:t>
+      </w:r>
+      <w:bookmarkEnd w:id="146"/>
       <w:bookmarkEnd w:id="147"/>
-    </w:p>
-    <w:p>
-      <w:r>
-        <w:t xml:space="preserve">The </w:t>
-      </w:r>
-      <w:proofErr w:type="gramStart"/>
-      <w:r>
-        <w:t>type</w:t>
-      </w:r>
-      <w:proofErr w:type="gramEnd"/>
-      <w:r>
-        <w:t xml:space="preserve"> </w:t>
-      </w:r>
-      <w:r>
-        <w:rPr>
-          <w:rStyle w:val="codeChar"/>
-        </w:rPr>
-        <w:t>Regex</w:t>
-      </w:r>
-      <w:r>
-        <w:t xml:space="preserve"> permits a regular expression to be passed as a parameter, or returned by a function.</w:t>
-      </w:r>
-    </w:p>
-    <w:p>
-      <w:r>
-        <w:t>A regular expression may be defined as a literal, bounded by forward slashes, for example:</w:t>
-      </w:r>
-    </w:p>
-    <w:p>
-      <w:pPr>
-        <w:pStyle w:val="code"/>
-      </w:pPr>
-      <w:r>
-        <w:t>v</w:t>
-      </w:r>
-      <w:r>
-        <w:t>ar email set to /</w:t>
-      </w:r>
-      <w:r>
-        <w:t>[a-z09</w:t>
-      </w:r>
-      <w:proofErr w:type="gramStart"/>
-      <w:r>
-        <w:t>_]*</w:t>
-      </w:r>
-      <w:proofErr w:type="gramEnd"/>
-      <w:r>
-        <w:t>/</w:t>
-      </w:r>
-    </w:p>
-    <w:p>
-      <w:pPr>
-        <w:pStyle w:val="code"/>
-      </w:pPr>
-    </w:p>
-    <w:p>
-      <w:r>
-        <w:t xml:space="preserve">See also: </w:t>
-      </w:r>
-      <w:r>
-        <w:rPr>
-          <w:rStyle w:val="Link"/>
-        </w:rPr>
-        <w:fldChar w:fldCharType="begin"/>
-      </w:r>
-      <w:r>
-        <w:rPr>
-          <w:rStyle w:val="Link"/>
-        </w:rPr>
-        <w:instrText xml:space="preserve"> REF _Ref176169440 \h </w:instrText>
-      </w:r>
-      <w:r>
-        <w:rPr>
-          <w:rStyle w:val="Link"/>
-        </w:rPr>
-      </w:r>
-      <w:r>
-        <w:rPr>
-          <w:rStyle w:val="Link"/>
-        </w:rPr>
-        <w:instrText xml:space="preserve"> \* MERGEFORMAT </w:instrText>
-      </w:r>
-      <w:r>
-        <w:rPr>
-          <w:rStyle w:val="Link"/>
-        </w:rPr>
-        <w:fldChar w:fldCharType="separate"/>
-      </w:r>
-      <w:r>
-        <w:rPr>
-          <w:rStyle w:val="Link"/>
-        </w:rPr>
-        <w:t>Regular expressi</w:t>
-      </w:r>
-      <w:r>
-        <w:rPr>
-          <w:rStyle w:val="Link"/>
-        </w:rPr>
-        <w:t>o</w:t>
-      </w:r>
-      <w:r>
-        <w:rPr>
-          <w:rStyle w:val="Link"/>
-        </w:rPr>
-        <w:t>ns</w:t>
-      </w:r>
-      <w:r>
-        <w:rPr>
-          <w:rStyle w:val="Link"/>
-        </w:rPr>
-        <w:fldChar w:fldCharType="end"/>
-      </w:r>
-    </w:p>
-    <w:p>
-      <w:pPr>
-        <w:pStyle w:val="Heading2"/>
-      </w:pPr>
-      <w:r>
-        <w:t>Date and Time</w:t>
-      </w:r>
-      <w:bookmarkEnd w:id="145"/>
-      <w:bookmarkEnd w:id="146"/>
     </w:p>
     <w:p>
       <w:pPr>
@@ -33979,17 +33996,17 @@
         <w:rPr>
           <w:rStyle w:val="Link"/>
         </w:rPr>
-      </w:r>
-      <w:r>
-        <w:rPr>
-          <w:rStyle w:val="Link"/>
-        </w:rPr>
         <w:instrText xml:space="preserve"> \* MERGEFORMAT </w:instrText>
       </w:r>
       <w:r>
         <w:rPr>
           <w:rStyle w:val="Link"/>
         </w:rPr>
+      </w:r>
+      <w:r>
+        <w:rPr>
+          <w:rStyle w:val="Link"/>
+        </w:rPr>
         <w:fldChar w:fldCharType="separate"/>
       </w:r>
       <w:r>
@@ -34010,6 +34027,9 @@
     </w:p>
     <w:p>
       <w:r>
+        <w:rPr>
+          <w:noProof/>
+        </w:rPr>
         <w:drawing>
           <wp:inline distT="0" distB="0" distL="0" distR="0" wp14:anchorId="548615DF" wp14:editId="1FCF1F73">
             <wp:extent cx="2752725" cy="664622"/>
@@ -54057,6 +54077,7 @@
   <w:style w:type="character" w:default="1" w:styleId="DefaultParagraphFont">
     <w:name w:val="Default Paragraph Font"/>
     <w:uiPriority w:val="1"/>
+    <w:semiHidden/>
     <w:unhideWhenUsed/>
   </w:style>
   <w:style w:type="table" w:default="1" w:styleId="TableNormal">

</xml_diff>

<commit_message>
#720 ImmutableList: with -> withPutAt - documented
</commit_message>
<xml_diff>
--- a/documentation/reference-manual.docx
+++ b/documentation/reference-manual.docx
@@ -4594,21 +4594,12 @@
         <w:rPr>
           <w:rStyle w:val="Link"/>
         </w:rPr>
-        <w:t>https://github.com/elan-language/LanguageAndIDE/issues?q=</w:t>
-      </w:r>
-      <w:r>
-        <w:rPr>
-          <w:rStyle w:val="Link"/>
-        </w:rPr>
-        <w:t xml:space="preserve"> </w:t>
-      </w:r>
-      <w:r>
-        <w:rPr>
-          <w:rStyle w:val="Link"/>
-        </w:rPr>
-        <w:t>milestone%3A%22Beta+2%22</w:t>
-      </w:r>
-      <w:r>
+        <w:t>https://github.com/elan-language/LanguageAndIDE/issues?q= milestone%3A%22Beta+2%22</w:t>
+      </w:r>
+      <w:r>
+        <w:rPr>
+          <w:noProof/>
+        </w:rPr>
         <w:drawing>
           <wp:inline distT="0" distB="0" distL="0" distR="0" wp14:anchorId="7D997FD9" wp14:editId="6ECDE54E">
             <wp:extent cx="4867954" cy="8030696"/>
@@ -13319,8 +13310,8 @@
           <w:lang w:eastAsia="en-GB"/>
         </w:rPr>
       </w:pPr>
-      <w:bookmarkStart w:id="38" w:name="_Ref172562057"/>
-      <w:bookmarkStart w:id="39" w:name="_Toc176363061"/>
+      <w:bookmarkStart w:id="38" w:name="_Toc176363061"/>
+      <w:bookmarkStart w:id="39" w:name="_Ref172562057"/>
       <w:r>
         <w:rPr>
           <w:rFonts w:eastAsia="Times New Roman"/>
@@ -13328,7 +13319,7 @@
         </w:rPr>
         <w:t>Input/Output</w:t>
       </w:r>
-      <w:bookmarkEnd w:id="39"/>
+      <w:bookmarkEnd w:id="38"/>
     </w:p>
     <w:p>
       <w:pPr>
@@ -14898,7 +14889,7 @@
       <w:r>
         <w:t>Procedure</w:t>
       </w:r>
-      <w:bookmarkEnd w:id="38"/>
+      <w:bookmarkEnd w:id="39"/>
       <w:bookmarkEnd w:id="63"/>
       <w:bookmarkEnd w:id="64"/>
     </w:p>
@@ -15795,14 +15786,14 @@
         <w:pStyle w:val="Heading2"/>
       </w:pPr>
       <w:bookmarkStart w:id="65" w:name="_Ref172623332"/>
-      <w:bookmarkStart w:id="66" w:name="_Ref172554993"/>
-      <w:bookmarkStart w:id="67" w:name="_Toc176363066"/>
+      <w:bookmarkStart w:id="66" w:name="_Toc176363066"/>
+      <w:bookmarkStart w:id="67" w:name="_Ref172554993"/>
       <w:r>
         <w:lastRenderedPageBreak/>
         <w:t>Function</w:t>
       </w:r>
       <w:bookmarkEnd w:id="65"/>
-      <w:bookmarkEnd w:id="67"/>
+      <w:bookmarkEnd w:id="66"/>
     </w:p>
     <w:p>
       <w:r>
@@ -16513,7 +16504,7 @@
       <w:r>
         <w:t>Parameter passing</w:t>
       </w:r>
-      <w:bookmarkEnd w:id="66"/>
+      <w:bookmarkEnd w:id="67"/>
       <w:bookmarkEnd w:id="68"/>
       <w:bookmarkEnd w:id="69"/>
       <w:bookmarkEnd w:id="70"/>
@@ -17062,8 +17053,8 @@
       <w:bookmarkStart w:id="71" w:name="_Ref172626808"/>
       <w:bookmarkStart w:id="72" w:name="_Ref172627387"/>
       <w:bookmarkStart w:id="73" w:name="_Ref172627431"/>
-      <w:bookmarkStart w:id="74" w:name="_Toc170738557"/>
-      <w:bookmarkStart w:id="75" w:name="_Toc176363068"/>
+      <w:bookmarkStart w:id="74" w:name="_Toc176363068"/>
+      <w:bookmarkStart w:id="75" w:name="_Toc170738557"/>
       <w:r>
         <w:lastRenderedPageBreak/>
         <w:t>Error/Exception handling</w:t>
@@ -17071,7 +17062,7 @@
       <w:bookmarkEnd w:id="71"/>
       <w:bookmarkEnd w:id="72"/>
       <w:bookmarkEnd w:id="73"/>
-      <w:bookmarkEnd w:id="75"/>
+      <w:bookmarkEnd w:id="74"/>
     </w:p>
     <w:p>
       <w:pPr>
@@ -17249,7 +17240,7 @@
       <w:r>
         <w:t>Class</w:t>
       </w:r>
-      <w:bookmarkEnd w:id="74"/>
+      <w:bookmarkEnd w:id="75"/>
       <w:bookmarkEnd w:id="82"/>
       <w:bookmarkEnd w:id="83"/>
     </w:p>
@@ -18348,8 +18339,8 @@
         <w:pStyle w:val="Heading2"/>
       </w:pPr>
       <w:bookmarkStart w:id="90" w:name="_Ref172555990"/>
-      <w:bookmarkStart w:id="91" w:name="_Ref172560899"/>
-      <w:bookmarkStart w:id="92" w:name="_Toc176363072"/>
+      <w:bookmarkStart w:id="91" w:name="_Toc176363072"/>
+      <w:bookmarkStart w:id="92" w:name="_Ref172560899"/>
       <w:r>
         <w:lastRenderedPageBreak/>
         <w:t>Propert</w:t>
@@ -18358,7 +18349,7 @@
         <w:t>y</w:t>
       </w:r>
       <w:bookmarkEnd w:id="90"/>
-      <w:bookmarkEnd w:id="92"/>
+      <w:bookmarkEnd w:id="91"/>
     </w:p>
     <w:p>
       <w:r>
@@ -20046,15 +20037,15 @@
         <w:pStyle w:val="Heading2"/>
       </w:pPr>
       <w:bookmarkStart w:id="99" w:name="_Ref172631373"/>
-      <w:bookmarkStart w:id="100" w:name="_Ref172626806"/>
-      <w:bookmarkStart w:id="101" w:name="_Ref172627095"/>
-      <w:bookmarkStart w:id="102" w:name="_Toc176363076"/>
+      <w:bookmarkStart w:id="100" w:name="_Toc176363076"/>
+      <w:bookmarkStart w:id="101" w:name="_Ref172626806"/>
+      <w:bookmarkStart w:id="102" w:name="_Ref172627095"/>
       <w:r>
         <w:lastRenderedPageBreak/>
         <w:t>If expression</w:t>
       </w:r>
       <w:bookmarkEnd w:id="99"/>
-      <w:bookmarkEnd w:id="102"/>
+      <w:bookmarkEnd w:id="100"/>
     </w:p>
     <w:p>
       <w:r>
@@ -20386,8 +20377,8 @@
       <w:r>
         <w:t>Let statement</w:t>
       </w:r>
-      <w:bookmarkEnd w:id="100"/>
       <w:bookmarkEnd w:id="101"/>
+      <w:bookmarkEnd w:id="102"/>
       <w:bookmarkEnd w:id="103"/>
       <w:bookmarkEnd w:id="104"/>
     </w:p>
@@ -22296,7 +22287,7 @@
         <w:pStyle w:val="Heading1"/>
       </w:pPr>
       <w:bookmarkStart w:id="112" w:name="_Toc176363081"/>
-      <w:bookmarkEnd w:id="91"/>
+      <w:bookmarkEnd w:id="92"/>
       <w:r>
         <w:lastRenderedPageBreak/>
         <w:t>Tests</w:t>
@@ -22939,15 +22930,15 @@
         <w:pStyle w:val="Heading1"/>
       </w:pPr>
       <w:bookmarkStart w:id="114" w:name="_Ref172627191"/>
-      <w:bookmarkStart w:id="115" w:name="_Toc170738562"/>
-      <w:bookmarkStart w:id="116" w:name="_Toc176363083"/>
+      <w:bookmarkStart w:id="115" w:name="_Toc176363083"/>
+      <w:bookmarkStart w:id="116" w:name="_Toc170738562"/>
       <w:bookmarkEnd w:id="12"/>
       <w:r>
         <w:lastRenderedPageBreak/>
         <w:t>Types</w:t>
       </w:r>
       <w:bookmarkEnd w:id="114"/>
-      <w:bookmarkEnd w:id="116"/>
+      <w:bookmarkEnd w:id="115"/>
     </w:p>
     <w:p>
       <w:pPr>
@@ -24046,123 +24037,123 @@
         <w:pStyle w:val="Heading2"/>
       </w:pPr>
       <w:bookmarkStart w:id="146" w:name="_Ref176169537"/>
-      <w:bookmarkStart w:id="147" w:name="_Toc170738540"/>
-      <w:bookmarkStart w:id="148" w:name="_Toc176363088"/>
+      <w:bookmarkStart w:id="147" w:name="_Toc176363088"/>
+      <w:bookmarkStart w:id="148" w:name="_Toc170738540"/>
       <w:r>
         <w:t>Regex</w:t>
       </w:r>
       <w:bookmarkEnd w:id="146"/>
+      <w:bookmarkEnd w:id="147"/>
+    </w:p>
+    <w:p>
+      <w:r>
+        <w:t xml:space="preserve">The </w:t>
+      </w:r>
+      <w:proofErr w:type="gramStart"/>
+      <w:r>
+        <w:t>type</w:t>
+      </w:r>
+      <w:proofErr w:type="gramEnd"/>
+      <w:r>
+        <w:t xml:space="preserve"> </w:t>
+      </w:r>
+      <w:r>
+        <w:rPr>
+          <w:rStyle w:val="codeChar"/>
+        </w:rPr>
+        <w:t>Regex</w:t>
+      </w:r>
+      <w:r>
+        <w:t xml:space="preserve"> permits a regular expression to be passed as a parameter, or returned by a function.</w:t>
+      </w:r>
+    </w:p>
+    <w:p>
+      <w:r>
+        <w:t>A regular expression may be defined as a literal, bounded by forward slashes, for example:</w:t>
+      </w:r>
+    </w:p>
+    <w:p>
+      <w:pPr>
+        <w:pStyle w:val="code"/>
+      </w:pPr>
+      <w:r>
+        <w:t>v</w:t>
+      </w:r>
+      <w:r>
+        <w:t>ar email set to /</w:t>
+      </w:r>
+      <w:r>
+        <w:t>[a-z09</w:t>
+      </w:r>
+      <w:proofErr w:type="gramStart"/>
+      <w:r>
+        <w:t>_]*</w:t>
+      </w:r>
+      <w:proofErr w:type="gramEnd"/>
+      <w:r>
+        <w:t>/</w:t>
+      </w:r>
+    </w:p>
+    <w:p>
+      <w:pPr>
+        <w:pStyle w:val="code"/>
+      </w:pPr>
+    </w:p>
+    <w:p>
+      <w:r>
+        <w:t xml:space="preserve">See also: </w:t>
+      </w:r>
+      <w:r>
+        <w:rPr>
+          <w:rStyle w:val="Link"/>
+        </w:rPr>
+        <w:fldChar w:fldCharType="begin"/>
+      </w:r>
+      <w:r>
+        <w:rPr>
+          <w:rStyle w:val="Link"/>
+        </w:rPr>
+        <w:instrText xml:space="preserve"> REF _Ref176169440 \h </w:instrText>
+      </w:r>
+      <w:r>
+        <w:rPr>
+          <w:rStyle w:val="Link"/>
+        </w:rPr>
+        <w:instrText xml:space="preserve"> \* MERGEFORMAT </w:instrText>
+      </w:r>
+      <w:r>
+        <w:rPr>
+          <w:rStyle w:val="Link"/>
+        </w:rPr>
+      </w:r>
+      <w:r>
+        <w:rPr>
+          <w:rStyle w:val="Link"/>
+        </w:rPr>
+        <w:fldChar w:fldCharType="separate"/>
+      </w:r>
+      <w:r>
+        <w:rPr>
+          <w:rStyle w:val="Link"/>
+        </w:rPr>
+        <w:t>Regular expressions</w:t>
+      </w:r>
+      <w:r>
+        <w:rPr>
+          <w:rStyle w:val="Link"/>
+        </w:rPr>
+        <w:fldChar w:fldCharType="end"/>
+      </w:r>
+    </w:p>
+    <w:p>
+      <w:pPr>
+        <w:pStyle w:val="Heading2"/>
+      </w:pPr>
+      <w:bookmarkStart w:id="149" w:name="_Toc176363089"/>
+      <w:r>
+        <w:t>Date and Time</w:t>
+      </w:r>
       <w:bookmarkEnd w:id="148"/>
-    </w:p>
-    <w:p>
-      <w:r>
-        <w:t xml:space="preserve">The </w:t>
-      </w:r>
-      <w:proofErr w:type="gramStart"/>
-      <w:r>
-        <w:t>type</w:t>
-      </w:r>
-      <w:proofErr w:type="gramEnd"/>
-      <w:r>
-        <w:t xml:space="preserve"> </w:t>
-      </w:r>
-      <w:r>
-        <w:rPr>
-          <w:rStyle w:val="codeChar"/>
-        </w:rPr>
-        <w:t>Regex</w:t>
-      </w:r>
-      <w:r>
-        <w:t xml:space="preserve"> permits a regular expression to be passed as a parameter, or returned by a function.</w:t>
-      </w:r>
-    </w:p>
-    <w:p>
-      <w:r>
-        <w:t>A regular expression may be defined as a literal, bounded by forward slashes, for example:</w:t>
-      </w:r>
-    </w:p>
-    <w:p>
-      <w:pPr>
-        <w:pStyle w:val="code"/>
-      </w:pPr>
-      <w:r>
-        <w:t>v</w:t>
-      </w:r>
-      <w:r>
-        <w:t>ar email set to /</w:t>
-      </w:r>
-      <w:r>
-        <w:t>[a-z09</w:t>
-      </w:r>
-      <w:proofErr w:type="gramStart"/>
-      <w:r>
-        <w:t>_]*</w:t>
-      </w:r>
-      <w:proofErr w:type="gramEnd"/>
-      <w:r>
-        <w:t>/</w:t>
-      </w:r>
-    </w:p>
-    <w:p>
-      <w:pPr>
-        <w:pStyle w:val="code"/>
-      </w:pPr>
-    </w:p>
-    <w:p>
-      <w:r>
-        <w:t xml:space="preserve">See also: </w:t>
-      </w:r>
-      <w:r>
-        <w:rPr>
-          <w:rStyle w:val="Link"/>
-        </w:rPr>
-        <w:fldChar w:fldCharType="begin"/>
-      </w:r>
-      <w:r>
-        <w:rPr>
-          <w:rStyle w:val="Link"/>
-        </w:rPr>
-        <w:instrText xml:space="preserve"> REF _Ref176169440 \h </w:instrText>
-      </w:r>
-      <w:r>
-        <w:rPr>
-          <w:rStyle w:val="Link"/>
-        </w:rPr>
-        <w:instrText xml:space="preserve"> \* MERGEFORMAT </w:instrText>
-      </w:r>
-      <w:r>
-        <w:rPr>
-          <w:rStyle w:val="Link"/>
-        </w:rPr>
-      </w:r>
-      <w:r>
-        <w:rPr>
-          <w:rStyle w:val="Link"/>
-        </w:rPr>
-        <w:fldChar w:fldCharType="separate"/>
-      </w:r>
-      <w:r>
-        <w:rPr>
-          <w:rStyle w:val="Link"/>
-        </w:rPr>
-        <w:t>Regular expressions</w:t>
-      </w:r>
-      <w:r>
-        <w:rPr>
-          <w:rStyle w:val="Link"/>
-        </w:rPr>
-        <w:fldChar w:fldCharType="end"/>
-      </w:r>
-    </w:p>
-    <w:p>
-      <w:pPr>
-        <w:pStyle w:val="Heading2"/>
-      </w:pPr>
-      <w:bookmarkStart w:id="149" w:name="_Toc176363089"/>
-      <w:r>
-        <w:t>Date and Time</w:t>
-      </w:r>
-      <w:bookmarkEnd w:id="147"/>
       <w:bookmarkEnd w:id="149"/>
     </w:p>
     <w:p>
@@ -25464,7 +25455,10 @@
               <w:keepLines/>
             </w:pPr>
             <w:r>
-              <w:t>Set a value</w:t>
+              <w:t>Put</w:t>
+            </w:r>
+            <w:r>
+              <w:t xml:space="preserve"> a value</w:t>
             </w:r>
           </w:p>
         </w:tc>
@@ -25553,6 +25547,12 @@
                 <w:rFonts w:eastAsiaTheme="minorEastAsia"/>
               </w:rPr>
               <w:t>a.with</w:t>
+            </w:r>
+            <w:r>
+              <w:rPr>
+                <w:rFonts w:eastAsiaTheme="minorEastAsia"/>
+              </w:rPr>
+              <w:t>PutAt</w:t>
             </w:r>
             <w:proofErr w:type="spellEnd"/>
             <w:proofErr w:type="gramEnd"/>
@@ -30197,7 +30197,7 @@
         <w:lastRenderedPageBreak/>
         <w:t>Standard Library Functions</w:t>
       </w:r>
-      <w:bookmarkEnd w:id="115"/>
+      <w:bookmarkEnd w:id="116"/>
       <w:bookmarkEnd w:id="181"/>
     </w:p>
     <w:p>
@@ -37886,6 +37886,9 @@
     </w:p>
     <w:p>
       <w:r>
+        <w:rPr>
+          <w:noProof/>
+        </w:rPr>
         <w:drawing>
           <wp:inline distT="0" distB="0" distL="0" distR="0" wp14:anchorId="51F415F0" wp14:editId="7A8DAA5F">
             <wp:extent cx="5731510" cy="1182370"/>

</xml_diff>

<commit_message>
#720 Graphics: getAt -> getDetails; putAt -> putDetails, documented
</commit_message>
<xml_diff>
--- a/documentation/reference-manual.docx
+++ b/documentation/reference-manual.docx
@@ -39777,43 +39777,6 @@
     <w:p>
       <w:pPr>
         <w:pStyle w:val="codeBlock"/>
-        <w:rPr>
-          <w:color w:val="000000"/>
-        </w:rPr>
-      </w:pPr>
-      <w:proofErr w:type="spellStart"/>
-      <w:proofErr w:type="gramStart"/>
-      <w:r>
-        <w:t>putAt</w:t>
-      </w:r>
-      <w:proofErr w:type="spellEnd"/>
-      <w:r>
-        <w:t>(</w:t>
-      </w:r>
-      <w:proofErr w:type="gramEnd"/>
-      <w:r>
-        <w:t xml:space="preserve">x as Int, y as Int, char as String, </w:t>
-      </w:r>
-      <w:proofErr w:type="spellStart"/>
-      <w:r>
-        <w:t>foregroundColour</w:t>
-      </w:r>
-      <w:proofErr w:type="spellEnd"/>
-      <w:r>
-        <w:t xml:space="preserve"> as Int, </w:t>
-      </w:r>
-      <w:proofErr w:type="spellStart"/>
-      <w:r>
-        <w:t>backgroundColour</w:t>
-      </w:r>
-      <w:proofErr w:type="spellEnd"/>
-      <w:r>
-        <w:t xml:space="preserve"> as Int) return Graphics</w:t>
-      </w:r>
-    </w:p>
-    <w:p>
-      <w:pPr>
-        <w:pStyle w:val="codeBlock"/>
       </w:pPr>
       <w:proofErr w:type="spellStart"/>
       <w:proofErr w:type="gramStart"/>
@@ -40270,7 +40233,6 @@
         <w:rPr>
           <w:lang w:eastAsia="en-GB"/>
         </w:rPr>
-        <w:lastRenderedPageBreak/>
         <w:t xml:space="preserve">If no key has been pressed, the method will return an empty string:  </w:t>
       </w:r>
       <w:r>
@@ -40301,6 +40263,7 @@
         <w:rPr>
           <w:lang w:eastAsia="en-GB"/>
         </w:rPr>
+        <w:lastRenderedPageBreak/>
         <w:t xml:space="preserve">If the key is a printable character, it will be returned as a single-character string, for example: </w:t>
       </w:r>
       <w:r>
@@ -41185,7 +41148,6 @@
         <w:pStyle w:val="codeBlock"/>
       </w:pPr>
       <w:r>
-        <w:lastRenderedPageBreak/>
         <w:t>max</w:t>
       </w:r>
       <w:r>
@@ -41214,6 +41176,7 @@
         <w:spacing w:after="0" w:line="285" w:lineRule="atLeast"/>
       </w:pPr>
       <w:r>
+        <w:lastRenderedPageBreak/>
         <w:t xml:space="preserve">Both functions </w:t>
       </w:r>
       <w:r>

</xml_diff>

<commit_message>
#733 rename putString to withText
</commit_message>
<xml_diff>
--- a/documentation/reference-manual.docx
+++ b/documentation/reference-manual.docx
@@ -17724,7 +17724,10 @@
       <w:proofErr w:type="spellStart"/>
       <w:proofErr w:type="gramStart"/>
       <w:r>
-        <w:t>gr.putBackground</w:t>
+        <w:t>gr.</w:t>
+      </w:r>
+      <w:r>
+        <w:t>withBlock</w:t>
       </w:r>
       <w:proofErr w:type="spellEnd"/>
       <w:proofErr w:type="gramEnd"/>
@@ -40991,7 +40994,7 @@
       <w:proofErr w:type="spellStart"/>
       <w:proofErr w:type="gramStart"/>
       <w:r>
-        <w:t>getChar</w:t>
+        <w:t>withBlock</w:t>
       </w:r>
       <w:proofErr w:type="spellEnd"/>
       <w:r>
@@ -40999,28 +41002,35 @@
       </w:r>
       <w:proofErr w:type="gramEnd"/>
       <w:r>
-        <w:t>x as Int, y as Int) return String</w:t>
-      </w:r>
+        <w:t xml:space="preserve">x as Int, y as Int, colour as Int) return </w:t>
+      </w:r>
+      <w:proofErr w:type="spellStart"/>
+      <w:r>
+        <w:t>BlockGraphics</w:t>
+      </w:r>
+      <w:proofErr w:type="spellEnd"/>
     </w:p>
     <w:p>
       <w:pPr>
         <w:pStyle w:val="codeBlock"/>
-        <w:rPr>
-          <w:color w:val="000000"/>
-        </w:rPr>
       </w:pPr>
       <w:proofErr w:type="spellStart"/>
       <w:proofErr w:type="gramStart"/>
       <w:r>
-        <w:t>putChar</w:t>
+        <w:t>withBackground</w:t>
       </w:r>
       <w:proofErr w:type="spellEnd"/>
       <w:r>
         <w:t>(</w:t>
       </w:r>
+      <w:proofErr w:type="spellStart"/>
       <w:proofErr w:type="gramEnd"/>
       <w:r>
-        <w:t xml:space="preserve">x as Int, y as Int, char as String) return </w:t>
+        <w:t>backgroundColour</w:t>
+      </w:r>
+      <w:proofErr w:type="spellEnd"/>
+      <w:r>
+        <w:t xml:space="preserve"> as Int) return </w:t>
       </w:r>
       <w:proofErr w:type="spellStart"/>
       <w:r>
@@ -41038,10 +41048,7 @@
       <w:proofErr w:type="spellStart"/>
       <w:proofErr w:type="gramStart"/>
       <w:r>
-        <w:t>put</w:t>
-      </w:r>
-      <w:r>
-        <w:t>String</w:t>
+        <w:t>withText</w:t>
       </w:r>
       <w:proofErr w:type="spellEnd"/>
       <w:r>
@@ -41049,7 +41056,7 @@
       </w:r>
       <w:proofErr w:type="gramEnd"/>
       <w:r>
-        <w:t xml:space="preserve">x as Int, y as Int, str as String) return </w:t>
+        <w:t xml:space="preserve">x as Int, y as Int, text as String, foreground as Int, background as Int) return </w:t>
       </w:r>
       <w:proofErr w:type="spellStart"/>
       <w:r>
@@ -41067,7 +41074,10 @@
       <w:proofErr w:type="spellStart"/>
       <w:proofErr w:type="gramStart"/>
       <w:r>
-        <w:t>putForeground</w:t>
+        <w:t>with</w:t>
+      </w:r>
+      <w:r>
+        <w:t>Unicode</w:t>
       </w:r>
       <w:proofErr w:type="spellEnd"/>
       <w:r>
@@ -41075,10 +41085,24 @@
       </w:r>
       <w:proofErr w:type="gramEnd"/>
       <w:r>
-        <w:t xml:space="preserve">x as Int, y as Int, colour as Int) return </w:t>
+        <w:t xml:space="preserve">x as Int, y as Int, </w:t>
       </w:r>
       <w:proofErr w:type="spellStart"/>
       <w:r>
+        <w:t>unicode</w:t>
+      </w:r>
+      <w:proofErr w:type="spellEnd"/>
+      <w:r>
+        <w:t xml:space="preserve"> as </w:t>
+      </w:r>
+      <w:r>
+        <w:t>Int</w:t>
+      </w:r>
+      <w:r>
+        <w:t xml:space="preserve">, foreground as Int, background as Int) return </w:t>
+      </w:r>
+      <w:proofErr w:type="spellStart"/>
+      <w:r>
         <w:t>BlockGraphics</w:t>
       </w:r>
       <w:proofErr w:type="spellEnd"/>
@@ -41086,14 +41110,11 @@
     <w:p>
       <w:pPr>
         <w:pStyle w:val="codeBlock"/>
-        <w:rPr>
-          <w:color w:val="000000"/>
-        </w:rPr>
       </w:pPr>
       <w:proofErr w:type="spellStart"/>
       <w:proofErr w:type="gramStart"/>
       <w:r>
-        <w:t>getForeground</w:t>
+        <w:t>getChar</w:t>
       </w:r>
       <w:proofErr w:type="spellEnd"/>
       <w:r>
@@ -41101,7 +41122,7 @@
       </w:r>
       <w:proofErr w:type="gramEnd"/>
       <w:r>
-        <w:t>x as Int, y as Int) return Int</w:t>
+        <w:t>x as Int, y as Int) return String</w:t>
       </w:r>
     </w:p>
     <w:p>
@@ -41114,7 +41135,7 @@
       <w:proofErr w:type="spellStart"/>
       <w:proofErr w:type="gramStart"/>
       <w:r>
-        <w:t>putBackground</w:t>
+        <w:t>getForeground</w:t>
       </w:r>
       <w:proofErr w:type="spellEnd"/>
       <w:r>
@@ -41122,44 +41143,44 @@
       </w:r>
       <w:proofErr w:type="gramEnd"/>
       <w:r>
-        <w:t xml:space="preserve">x as Int, y as Int, colour as Int) return </w:t>
-      </w:r>
+        <w:t>x as Int, y as Int) return Int</w:t>
+      </w:r>
+    </w:p>
+    <w:p>
+      <w:pPr>
+        <w:pStyle w:val="codeBlock"/>
+      </w:pPr>
       <w:proofErr w:type="spellStart"/>
       <w:r>
-        <w:t>BlockGraphics</w:t>
+        <w:t>getBackgroun</w:t>
+      </w:r>
+      <w:r>
+        <w:t>d</w:t>
       </w:r>
       <w:proofErr w:type="spellEnd"/>
+      <w:r>
+        <w:t xml:space="preserve"> </w:t>
+      </w:r>
+      <w:r>
+        <w:t xml:space="preserve">x as Int, y as Int) return </w:t>
+      </w:r>
+      <w:proofErr w:type="spellStart"/>
+      <w:r>
+        <w:t>Int</w:t>
+      </w:r>
+      <w:r>
+        <w:t>background</w:t>
+      </w:r>
+      <w:proofErr w:type="spellEnd"/>
     </w:p>
     <w:p>
       <w:pPr>
         <w:pStyle w:val="codeBlock"/>
-      </w:pPr>
-      <w:proofErr w:type="spellStart"/>
-      <w:r>
-        <w:t>getBackgroun</w:t>
-      </w:r>
-      <w:r>
-        <w:t>d</w:t>
-      </w:r>
-      <w:proofErr w:type="spellEnd"/>
-      <w:r>
-        <w:t xml:space="preserve"> </w:t>
-      </w:r>
-      <w:r>
-        <w:t>x as Int, y as Int) return Int</w:t>
-      </w:r>
-    </w:p>
-    <w:p>
-      <w:pPr>
-        <w:pStyle w:val="codeBlock"/>
-        <w:rPr>
-          <w:color w:val="000000"/>
-        </w:rPr>
       </w:pPr>
       <w:proofErr w:type="spellStart"/>
       <w:proofErr w:type="gramStart"/>
       <w:r>
-        <w:t>put</w:t>
+        <w:t>get</w:t>
       </w:r>
       <w:r>
         <w:t>Details</w:t>
@@ -41170,92 +41191,13 @@
       </w:r>
       <w:proofErr w:type="gramEnd"/>
       <w:r>
-        <w:t xml:space="preserve">x as Int, y as Int, char as String, </w:t>
-      </w:r>
-      <w:proofErr w:type="spellStart"/>
-      <w:r>
-        <w:t>foregroundColour</w:t>
-      </w:r>
-      <w:proofErr w:type="spellEnd"/>
-      <w:r>
-        <w:t xml:space="preserve"> as Int, </w:t>
-      </w:r>
-      <w:proofErr w:type="spellStart"/>
-      <w:r>
-        <w:t>backgroundColour</w:t>
-      </w:r>
-      <w:proofErr w:type="spellEnd"/>
-      <w:r>
-        <w:t xml:space="preserve"> as Int) return </w:t>
-      </w:r>
-      <w:proofErr w:type="spellStart"/>
-      <w:r>
-        <w:t>BlockGraphics</w:t>
-      </w:r>
-      <w:proofErr w:type="spellEnd"/>
+        <w:t>x as Int, y as Int) return (String, Int, Int)</w:t>
+      </w:r>
     </w:p>
     <w:p>
       <w:pPr>
         <w:pStyle w:val="codeBlock"/>
       </w:pPr>
-      <w:proofErr w:type="spellStart"/>
-      <w:proofErr w:type="gramStart"/>
-      <w:r>
-        <w:t>get</w:t>
-      </w:r>
-      <w:r>
-        <w:t>Details</w:t>
-      </w:r>
-      <w:proofErr w:type="spellEnd"/>
-      <w:r>
-        <w:t>(</w:t>
-      </w:r>
-      <w:proofErr w:type="gramEnd"/>
-      <w:r>
-        <w:t>x as Int, y as Int) return (String, Int, Int)</w:t>
-      </w:r>
-    </w:p>
-    <w:p>
-      <w:pPr>
-        <w:pStyle w:val="codeBlock"/>
-      </w:pPr>
-      <w:proofErr w:type="gramStart"/>
-      <w:r>
-        <w:t>fill</w:t>
-      </w:r>
-      <w:r>
-        <w:t>(</w:t>
-      </w:r>
-      <w:proofErr w:type="gramEnd"/>
-      <w:r>
-        <w:t xml:space="preserve">char as String, </w:t>
-      </w:r>
-      <w:proofErr w:type="spellStart"/>
-      <w:r>
-        <w:t>foregroundColour</w:t>
-      </w:r>
-      <w:proofErr w:type="spellEnd"/>
-      <w:r>
-        <w:t xml:space="preserve"> as Int, </w:t>
-      </w:r>
-      <w:proofErr w:type="spellStart"/>
-      <w:r>
-        <w:t>backgroundColour</w:t>
-      </w:r>
-      <w:proofErr w:type="spellEnd"/>
-      <w:r>
-        <w:t xml:space="preserve"> as Int) return </w:t>
-      </w:r>
-      <w:proofErr w:type="spellStart"/>
-      <w:r>
-        <w:t>BlockGraphics</w:t>
-      </w:r>
-      <w:proofErr w:type="spellEnd"/>
-    </w:p>
-    <w:p>
-      <w:pPr>
-        <w:pStyle w:val="codeBlock"/>
-      </w:pPr>
     </w:p>
     <w:p>
       <w:r>
@@ -41344,7 +41286,6 @@
         <w:pStyle w:val="code"/>
       </w:pPr>
       <w:r>
-        <w:lastRenderedPageBreak/>
         <w:t xml:space="preserve">constant </w:t>
       </w:r>
       <w:proofErr w:type="spellStart"/>
@@ -41384,6 +41325,7 @@
           <w:rFonts w:eastAsia="Times New Roman"/>
           <w:lang w:eastAsia="en-GB"/>
         </w:rPr>
+        <w:lastRenderedPageBreak/>
         <w:t>Procedures</w:t>
       </w:r>
     </w:p>
@@ -42253,68 +42195,68 @@
         <w:pStyle w:val="codeBlock"/>
       </w:pPr>
       <w:r>
+        <w:t>F</w:t>
+      </w:r>
+      <w:r>
+        <w:t>ilter</w:t>
+      </w:r>
+      <w:r>
+        <w:t xml:space="preserve"> </w:t>
+      </w:r>
+    </w:p>
+    <w:p>
+      <w:pPr>
+        <w:rPr>
+          <w:rStyle w:val="Link"/>
+        </w:rPr>
+      </w:pPr>
+      <w:r>
+        <w:rPr>
+          <w:lang w:eastAsia="en-GB"/>
+        </w:rPr>
+        <w:t xml:space="preserve">Usage (from example program </w:t>
+      </w:r>
+      <w:r>
+        <w:rPr>
+          <w:rStyle w:val="Link"/>
+        </w:rPr>
+        <w:fldChar w:fldCharType="begin"/>
+      </w:r>
+      <w:r>
+        <w:rPr>
+          <w:rStyle w:val="Link"/>
+        </w:rPr>
+        <w:instrText xml:space="preserve"> REF _Ref170798579 \h </w:instrText>
+      </w:r>
+      <w:r>
+        <w:rPr>
+          <w:rStyle w:val="Link"/>
+        </w:rPr>
+        <w:instrText xml:space="preserve"> \* MERGEFORMAT </w:instrText>
+      </w:r>
+      <w:r>
+        <w:rPr>
+          <w:rStyle w:val="Link"/>
+        </w:rPr>
+      </w:r>
+      <w:r>
+        <w:rPr>
+          <w:rStyle w:val="Link"/>
+        </w:rPr>
+        <w:fldChar w:fldCharType="separate"/>
+      </w:r>
+    </w:p>
+    <w:p>
+      <w:pPr>
+        <w:rPr>
+          <w:lang w:eastAsia="en-GB"/>
+        </w:rPr>
+      </w:pPr>
+      <w:r>
+        <w:rPr>
+          <w:rStyle w:val="Link"/>
+        </w:rPr>
         <w:lastRenderedPageBreak/>
-        <w:t>F</w:t>
-      </w:r>
-      <w:r>
-        <w:t>ilter</w:t>
-      </w:r>
-      <w:r>
-        <w:t xml:space="preserve"> </w:t>
-      </w:r>
-    </w:p>
-    <w:p>
-      <w:pPr>
-        <w:rPr>
-          <w:rStyle w:val="Link"/>
-        </w:rPr>
-      </w:pPr>
-      <w:r>
-        <w:rPr>
-          <w:lang w:eastAsia="en-GB"/>
-        </w:rPr>
-        <w:t xml:space="preserve">Usage (from example program </w:t>
-      </w:r>
-      <w:r>
-        <w:rPr>
-          <w:rStyle w:val="Link"/>
-        </w:rPr>
-        <w:fldChar w:fldCharType="begin"/>
-      </w:r>
-      <w:r>
-        <w:rPr>
-          <w:rStyle w:val="Link"/>
-        </w:rPr>
-        <w:instrText xml:space="preserve"> REF _Ref170798579 \h </w:instrText>
-      </w:r>
-      <w:r>
-        <w:rPr>
-          <w:rStyle w:val="Link"/>
-        </w:rPr>
-        <w:instrText xml:space="preserve"> \* MERGEFORMAT </w:instrText>
-      </w:r>
-      <w:r>
-        <w:rPr>
-          <w:rStyle w:val="Link"/>
-        </w:rPr>
-      </w:r>
-      <w:r>
-        <w:rPr>
-          <w:rStyle w:val="Link"/>
-        </w:rPr>
-        <w:fldChar w:fldCharType="separate"/>
-      </w:r>
-    </w:p>
-    <w:p>
-      <w:pPr>
-        <w:rPr>
-          <w:lang w:eastAsia="en-GB"/>
-        </w:rPr>
-      </w:pPr>
-      <w:r>
-        <w:rPr>
-          <w:rStyle w:val="Link"/>
-        </w:rPr>
         <w:t xml:space="preserve">Turing </w:t>
       </w:r>
       <w:r>
@@ -43249,7 +43191,6 @@
         <w:pStyle w:val="codeBlock"/>
       </w:pPr>
       <w:r>
-        <w:lastRenderedPageBreak/>
         <w:t xml:space="preserve">var </w:t>
       </w:r>
       <w:r>

</xml_diff>

<commit_message>
#733 rename putChar to withUnicode, adding foreground & background colour params
</commit_message>
<xml_diff>
--- a/documentation/reference-manual.docx
+++ b/documentation/reference-manual.docx
@@ -41013,10 +41013,76 @@
     <w:p>
       <w:pPr>
         <w:pStyle w:val="codeBlock"/>
+        <w:rPr>
+          <w:color w:val="000000"/>
+        </w:rPr>
       </w:pPr>
       <w:proofErr w:type="spellStart"/>
       <w:proofErr w:type="gramStart"/>
       <w:r>
+        <w:t>withText</w:t>
+      </w:r>
+      <w:proofErr w:type="spellEnd"/>
+      <w:r>
+        <w:t>(</w:t>
+      </w:r>
+      <w:proofErr w:type="gramEnd"/>
+      <w:r>
+        <w:t xml:space="preserve">x as Int, y as Int, text as String, foreground as Int, background as Int) return </w:t>
+      </w:r>
+      <w:proofErr w:type="spellStart"/>
+      <w:r>
+        <w:t>BlockGraphics</w:t>
+      </w:r>
+      <w:proofErr w:type="spellEnd"/>
+    </w:p>
+    <w:p>
+      <w:pPr>
+        <w:pStyle w:val="codeBlock"/>
+      </w:pPr>
+      <w:proofErr w:type="spellStart"/>
+      <w:proofErr w:type="gramStart"/>
+      <w:r>
+        <w:t>with</w:t>
+      </w:r>
+      <w:r>
+        <w:t>Unicode</w:t>
+      </w:r>
+      <w:proofErr w:type="spellEnd"/>
+      <w:r>
+        <w:t>(</w:t>
+      </w:r>
+      <w:proofErr w:type="gramEnd"/>
+      <w:r>
+        <w:t xml:space="preserve">x as Int, y as Int, </w:t>
+      </w:r>
+      <w:proofErr w:type="spellStart"/>
+      <w:r>
+        <w:t>unicode</w:t>
+      </w:r>
+      <w:proofErr w:type="spellEnd"/>
+      <w:r>
+        <w:t xml:space="preserve"> as </w:t>
+      </w:r>
+      <w:r>
+        <w:t>Int</w:t>
+      </w:r>
+      <w:r>
+        <w:t xml:space="preserve">, foreground as Int, background as Int) return </w:t>
+      </w:r>
+      <w:proofErr w:type="spellStart"/>
+      <w:r>
+        <w:t>BlockGraphics</w:t>
+      </w:r>
+      <w:proofErr w:type="spellEnd"/>
+    </w:p>
+    <w:p>
+      <w:pPr>
+        <w:pStyle w:val="codeBlock"/>
+      </w:pPr>
+      <w:proofErr w:type="spellStart"/>
+      <w:proofErr w:type="gramStart"/>
+      <w:r>
         <w:t>withBackground</w:t>
       </w:r>
       <w:proofErr w:type="spellEnd"/>
@@ -41031,75 +41097,6 @@
       <w:proofErr w:type="spellEnd"/>
       <w:r>
         <w:t xml:space="preserve"> as Int) return </w:t>
-      </w:r>
-      <w:proofErr w:type="spellStart"/>
-      <w:r>
-        <w:t>BlockGraphics</w:t>
-      </w:r>
-      <w:proofErr w:type="spellEnd"/>
-    </w:p>
-    <w:p>
-      <w:pPr>
-        <w:pStyle w:val="codeBlock"/>
-        <w:rPr>
-          <w:color w:val="000000"/>
-        </w:rPr>
-      </w:pPr>
-      <w:proofErr w:type="spellStart"/>
-      <w:proofErr w:type="gramStart"/>
-      <w:r>
-        <w:t>withText</w:t>
-      </w:r>
-      <w:proofErr w:type="spellEnd"/>
-      <w:r>
-        <w:t>(</w:t>
-      </w:r>
-      <w:proofErr w:type="gramEnd"/>
-      <w:r>
-        <w:t xml:space="preserve">x as Int, y as Int, text as String, foreground as Int, background as Int) return </w:t>
-      </w:r>
-      <w:proofErr w:type="spellStart"/>
-      <w:r>
-        <w:t>BlockGraphics</w:t>
-      </w:r>
-      <w:proofErr w:type="spellEnd"/>
-    </w:p>
-    <w:p>
-      <w:pPr>
-        <w:pStyle w:val="codeBlock"/>
-        <w:rPr>
-          <w:color w:val="000000"/>
-        </w:rPr>
-      </w:pPr>
-      <w:proofErr w:type="spellStart"/>
-      <w:proofErr w:type="gramStart"/>
-      <w:r>
-        <w:t>with</w:t>
-      </w:r>
-      <w:r>
-        <w:t>Unicode</w:t>
-      </w:r>
-      <w:proofErr w:type="spellEnd"/>
-      <w:r>
-        <w:t>(</w:t>
-      </w:r>
-      <w:proofErr w:type="gramEnd"/>
-      <w:r>
-        <w:t xml:space="preserve">x as Int, y as Int, </w:t>
-      </w:r>
-      <w:proofErr w:type="spellStart"/>
-      <w:r>
-        <w:t>unicode</w:t>
-      </w:r>
-      <w:proofErr w:type="spellEnd"/>
-      <w:r>
-        <w:t xml:space="preserve"> as </w:t>
-      </w:r>
-      <w:r>
-        <w:t>Int</w:t>
-      </w:r>
-      <w:r>
-        <w:t xml:space="preserve">, foreground as Int, background as Int) return </w:t>
       </w:r>
       <w:proofErr w:type="spellStart"/>
       <w:r>

</xml_diff>

<commit_message>
#718 documentation & also change naming in the in-place-ripple-sort
</commit_message>
<xml_diff>
--- a/documentation/reference-manual.docx
+++ b/documentation/reference-manual.docx
@@ -15053,7 +15053,16 @@
     <w:p/>
     <w:p>
       <w:r>
-        <w:t>that does not return a value, but which may define parameters. However, unlike a function, a procedure can have ‘side effects</w:t>
+        <w:t xml:space="preserve">Like a function, a procedure </w:t>
+      </w:r>
+      <w:r>
+        <w:t>may define parameters</w:t>
+      </w:r>
+      <w:r>
+        <w:t>; unlike a function, a procedure does not return a value</w:t>
+      </w:r>
+      <w:r>
+        <w:t>. However, unlike a function, a procedure can have ‘side effects</w:t>
       </w:r>
       <w:proofErr w:type="gramStart"/>
       <w:r>
@@ -15145,7 +15154,27 @@
         </w:numPr>
       </w:pPr>
       <w:r>
-        <w:t xml:space="preserve">Modify a parameter (see </w:t>
+        <w:t>Modify a parameter</w:t>
+      </w:r>
+      <w:r>
+        <w:t xml:space="preserve">, </w:t>
+      </w:r>
+      <w:proofErr w:type="gramStart"/>
+      <w:r>
+        <w:t>provided that</w:t>
+      </w:r>
+      <w:proofErr w:type="gramEnd"/>
+      <w:r>
+        <w:t xml:space="preserve"> parameter definition is preceded by the keyword </w:t>
+      </w:r>
+      <w:r>
+        <w:rPr>
+          <w:rStyle w:val="codeChar"/>
+        </w:rPr>
+        <w:t>out</w:t>
+      </w:r>
+      <w:r>
+        <w:t xml:space="preserve"> (see </w:t>
       </w:r>
       <w:r>
         <w:rPr>
@@ -15180,7 +15209,19 @@
         <w:rPr>
           <w:rStyle w:val="Link"/>
         </w:rPr>
-        <w:t>Parameter passing</w:t>
+        <w:t xml:space="preserve">Parameter </w:t>
+      </w:r>
+      <w:r>
+        <w:rPr>
+          <w:rStyle w:val="Link"/>
+        </w:rPr>
+        <w:t>p</w:t>
+      </w:r>
+      <w:r>
+        <w:rPr>
+          <w:rStyle w:val="Link"/>
+        </w:rPr>
+        <w:t>assing</w:t>
       </w:r>
       <w:r>
         <w:rPr>
@@ -15221,6 +15262,9 @@
         <w:t>(</w:t>
       </w:r>
       <w:proofErr w:type="gramEnd"/>
+      <w:r>
+        <w:t xml:space="preserve">out </w:t>
+      </w:r>
       <w:r>
         <w:t>list as [Int])</w:t>
       </w:r>
@@ -16198,90 +16242,6 @@
       </w:r>
     </w:p>
     <w:p>
-      <w:pPr>
-        <w:pStyle w:val="codeBlock"/>
-      </w:pPr>
-    </w:p>
-    <w:p>
-      <w:pPr>
-        <w:pStyle w:val="codeBlock"/>
-        <w:rPr>
-          <w:rFonts w:asciiTheme="minorHAnsi" w:eastAsiaTheme="minorHAnsi" w:hAnsiTheme="minorHAnsi" w:cstheme="minorBidi"/>
-          <w:b w:val="0"/>
-          <w:color w:val="auto"/>
-          <w:kern w:val="2"/>
-          <w:sz w:val="22"/>
-          <w:szCs w:val="22"/>
-          <w:lang w:eastAsia="en-US"/>
-          <w14:ligatures w14:val="standardContextual"/>
-        </w:rPr>
-      </w:pPr>
-      <w:r>
-        <w:rPr>
-          <w:rFonts w:asciiTheme="minorHAnsi" w:hAnsiTheme="minorHAnsi"/>
-          <w:b w:val="0"/>
-          <w:bCs/>
-          <w:color w:val="auto"/>
-          <w:sz w:val="22"/>
-        </w:rPr>
-        <w:t xml:space="preserve">See also </w:t>
-      </w:r>
-      <w:r>
-        <w:rPr>
-          <w:rStyle w:val="Link"/>
-        </w:rPr>
-        <w:fldChar w:fldCharType="begin"/>
-      </w:r>
-      <w:r>
-        <w:rPr>
-          <w:rStyle w:val="Link"/>
-        </w:rPr>
-        <w:instrText xml:space="preserve"> REF _Ref172554993 \h </w:instrText>
-      </w:r>
-      <w:r>
-        <w:rPr>
-          <w:rStyle w:val="Link"/>
-        </w:rPr>
-        <w:instrText xml:space="preserve"> \* MERGEFORMAT </w:instrText>
-      </w:r>
-      <w:r>
-        <w:rPr>
-          <w:rStyle w:val="Link"/>
-        </w:rPr>
-      </w:r>
-      <w:r>
-        <w:rPr>
-          <w:rStyle w:val="Link"/>
-        </w:rPr>
-        <w:fldChar w:fldCharType="separate"/>
-      </w:r>
-      <w:r>
-        <w:rPr>
-          <w:rStyle w:val="Link"/>
-        </w:rPr>
-        <w:t>Parameter passing</w:t>
-      </w:r>
-      <w:r>
-        <w:rPr>
-          <w:rStyle w:val="Link"/>
-        </w:rPr>
-        <w:fldChar w:fldCharType="end"/>
-      </w:r>
-      <w:r>
-        <w:rPr>
-          <w:rFonts w:asciiTheme="minorHAnsi" w:eastAsiaTheme="minorHAnsi" w:hAnsiTheme="minorHAnsi" w:cstheme="minorBidi"/>
-          <w:b w:val="0"/>
-          <w:color w:val="auto"/>
-          <w:kern w:val="2"/>
-          <w:sz w:val="22"/>
-          <w:szCs w:val="22"/>
-          <w:lang w:eastAsia="en-US"/>
-          <w14:ligatures w14:val="standardContextual"/>
-        </w:rPr>
-        <w:t>.</w:t>
-      </w:r>
-    </w:p>
-    <w:p>
       <w:r>
         <w:br/>
       </w:r>
@@ -16537,6 +16497,18 @@
       </w:r>
       <w:r>
         <w:t>) any parameter.</w:t>
+      </w:r>
+      <w:r>
+        <w:t xml:space="preserve"> Note that, unlike in a procedure, a parameter definition on a function may not use the </w:t>
+      </w:r>
+      <w:r>
+        <w:rPr>
+          <w:rStyle w:val="codeChar"/>
+        </w:rPr>
+        <w:t>out</w:t>
+      </w:r>
+      <w:r>
+        <w:t xml:space="preserve"> keyword.</w:t>
       </w:r>
     </w:p>
     <w:p>

</xml_diff>

<commit_message>
#728 document the quirk
</commit_message>
<xml_diff>
--- a/documentation/reference-manual.docx
+++ b/documentation/reference-manual.docx
@@ -12506,6 +12506,95 @@
     </w:p>
     <w:p>
       <w:pPr>
+        <w:rPr>
+          <w:b/>
+          <w:bCs/>
+        </w:rPr>
+      </w:pPr>
+      <w:r>
+        <w:rPr>
+          <w:b/>
+          <w:bCs/>
+        </w:rPr>
+        <w:t>Note</w:t>
+      </w:r>
+      <w:r>
+        <w:rPr>
+          <w:b/>
+          <w:bCs/>
+        </w:rPr>
+        <w:t>s</w:t>
+      </w:r>
+    </w:p>
+    <w:p>
+      <w:pPr>
+        <w:pStyle w:val="ListParagraph"/>
+        <w:numPr>
+          <w:ilvl w:val="0"/>
+          <w:numId w:val="62"/>
+        </w:numPr>
+      </w:pPr>
+      <w:r>
+        <w:t xml:space="preserve">Where a binary operator is expected, as soon as you type </w:t>
+      </w:r>
+      <w:proofErr w:type="gramStart"/>
+      <w:r>
+        <w:rPr>
+          <w:rStyle w:val="codeChar"/>
+        </w:rPr>
+        <w:t>is</w:t>
+      </w:r>
+      <w:r>
+        <w:t xml:space="preserve"> </w:t>
+      </w:r>
+      <w:r>
+        <w:t xml:space="preserve"> </w:t>
+      </w:r>
+      <w:r>
+        <w:t>the</w:t>
+      </w:r>
+      <w:proofErr w:type="gramEnd"/>
+      <w:r>
+        <w:t xml:space="preserve"> editor will automatically insert a space after it. To enter </w:t>
+      </w:r>
+      <w:proofErr w:type="spellStart"/>
+      <w:r>
+        <w:rPr>
+          <w:rStyle w:val="codeChar"/>
+        </w:rPr>
+        <w:t>isnt</w:t>
+      </w:r>
+      <w:proofErr w:type="spellEnd"/>
+      <w:r>
+        <w:t xml:space="preserve"> you need to delete the space (using the </w:t>
+      </w:r>
+      <w:r>
+        <w:rPr>
+          <w:b/>
+          <w:bCs/>
+        </w:rPr>
+        <w:t>Backspace</w:t>
+      </w:r>
+      <w:r>
+        <w:t xml:space="preserve"> key) and the</w:t>
+      </w:r>
+      <w:r>
+        <w:t>n</w:t>
+      </w:r>
+      <w:r>
+        <w:t xml:space="preserve"> type </w:t>
+      </w:r>
+      <w:proofErr w:type="spellStart"/>
+      <w:r>
+        <w:rPr>
+          <w:rStyle w:val="codeChar"/>
+        </w:rPr>
+        <w:t>nt</w:t>
+      </w:r>
+      <w:proofErr w:type="spellEnd"/>
+    </w:p>
+    <w:p>
+      <w:pPr>
         <w:pStyle w:val="Heading3"/>
       </w:pPr>
       <w:r>
@@ -12643,7 +12732,128 @@
         <w:t>Float</w:t>
       </w:r>
       <w:r>
-        <w:t xml:space="preserve"> is expected.</w:t>
+        <w:t xml:space="preserve"> is expecte</w:t>
+      </w:r>
+      <w:r>
+        <w:t>d.</w:t>
+      </w:r>
+    </w:p>
+    <w:p>
+      <w:pPr>
+        <w:rPr>
+          <w:b/>
+          <w:bCs/>
+        </w:rPr>
+      </w:pPr>
+      <w:r>
+        <w:rPr>
+          <w:b/>
+          <w:bCs/>
+        </w:rPr>
+        <w:t>Notes</w:t>
+      </w:r>
+    </w:p>
+    <w:p>
+      <w:pPr>
+        <w:pStyle w:val="ListParagraph"/>
+        <w:numPr>
+          <w:ilvl w:val="0"/>
+          <w:numId w:val="62"/>
+        </w:numPr>
+        <w:rPr>
+          <w:b/>
+          <w:bCs/>
+        </w:rPr>
+      </w:pPr>
+      <w:r>
+        <w:t xml:space="preserve">These operators cannot be applied to strings. Use the methods </w:t>
+      </w:r>
+      <w:proofErr w:type="spellStart"/>
+      <w:r>
+        <w:rPr>
+          <w:rStyle w:val="codeChar"/>
+        </w:rPr>
+        <w:t>isBefore</w:t>
+      </w:r>
+      <w:proofErr w:type="spellEnd"/>
+      <w:r>
+        <w:t xml:space="preserve"> and </w:t>
+      </w:r>
+      <w:proofErr w:type="spellStart"/>
+      <w:r>
+        <w:rPr>
+          <w:rStyle w:val="codeChar"/>
+        </w:rPr>
+        <w:t>isAfter</w:t>
+      </w:r>
+      <w:proofErr w:type="spellEnd"/>
+      <w:r>
+        <w:t xml:space="preserve"> to compare strings alphabetically. </w:t>
+      </w:r>
+    </w:p>
+    <w:p>
+      <w:pPr>
+        <w:pStyle w:val="ListParagraph"/>
+        <w:numPr>
+          <w:ilvl w:val="0"/>
+          <w:numId w:val="62"/>
+        </w:numPr>
+      </w:pPr>
+      <w:r>
+        <w:lastRenderedPageBreak/>
+        <w:t xml:space="preserve">Where a binary operator is expected, as soon as you type </w:t>
+      </w:r>
+      <w:r>
+        <w:rPr>
+          <w:rStyle w:val="codeChar"/>
+        </w:rPr>
+        <w:t xml:space="preserve">&lt; </w:t>
+      </w:r>
+      <w:r>
+        <w:t xml:space="preserve">or </w:t>
+      </w:r>
+      <w:r>
+        <w:rPr>
+          <w:rStyle w:val="codeChar"/>
+        </w:rPr>
+        <w:t>&gt;</w:t>
+      </w:r>
+      <w:r>
+        <w:t xml:space="preserve"> the editor will automatically insert a space after it. To enter </w:t>
+      </w:r>
+      <w:r>
+        <w:rPr>
+          <w:rStyle w:val="codeChar"/>
+        </w:rPr>
+        <w:t>&gt;=</w:t>
+      </w:r>
+      <w:r>
+        <w:t xml:space="preserve"> or </w:t>
+      </w:r>
+      <w:r>
+        <w:rPr>
+          <w:rStyle w:val="codeChar"/>
+        </w:rPr>
+        <w:t>&lt;=</w:t>
+      </w:r>
+      <w:r>
+        <w:t xml:space="preserve"> you need to delete the space (using the </w:t>
+      </w:r>
+      <w:r>
+        <w:rPr>
+          <w:b/>
+          <w:bCs/>
+        </w:rPr>
+        <w:t>Backspace</w:t>
+      </w:r>
+      <w:r>
+        <w:t xml:space="preserve"> key) and then type </w:t>
+      </w:r>
+      <w:r>
+        <w:rPr>
+          <w:rStyle w:val="codeChar"/>
+        </w:rPr>
+        <w:t>=</w:t>
       </w:r>
     </w:p>
     <w:p>
@@ -12709,7 +12919,6 @@
       <w:bookmarkStart w:id="33" w:name="_Ref172621637"/>
       <w:bookmarkStart w:id="34" w:name="_Toc178669233"/>
       <w:r>
-        <w:lastRenderedPageBreak/>
         <w:t xml:space="preserve">Function </w:t>
       </w:r>
       <w:bookmarkEnd w:id="33"/>
@@ -48942,9 +49151,9 @@
     </w:lvl>
   </w:abstractNum>
   <w:abstractNum w:abstractNumId="6" w15:restartNumberingAfterBreak="0">
-    <w:nsid w:val="13E44A76"/>
+    <w:nsid w:val="0EAE5B03"/>
     <w:multiLevelType w:val="hybridMultilevel"/>
-    <w:tmpl w:val="C61E064E"/>
+    <w:tmpl w:val="BA6A2044"/>
     <w:lvl w:ilvl="0" w:tplc="08090001">
       <w:start w:val="1"/>
       <w:numFmt w:val="bullet"/>
@@ -49055,9 +49264,9 @@
     </w:lvl>
   </w:abstractNum>
   <w:abstractNum w:abstractNumId="7" w15:restartNumberingAfterBreak="0">
-    <w:nsid w:val="14A361D2"/>
+    <w:nsid w:val="13E44A76"/>
     <w:multiLevelType w:val="hybridMultilevel"/>
-    <w:tmpl w:val="627A4732"/>
+    <w:tmpl w:val="C61E064E"/>
     <w:lvl w:ilvl="0" w:tplc="08090001">
       <w:start w:val="1"/>
       <w:numFmt w:val="bullet"/>
@@ -49168,9 +49377,9 @@
     </w:lvl>
   </w:abstractNum>
   <w:abstractNum w:abstractNumId="8" w15:restartNumberingAfterBreak="0">
-    <w:nsid w:val="15482F81"/>
+    <w:nsid w:val="14A361D2"/>
     <w:multiLevelType w:val="hybridMultilevel"/>
-    <w:tmpl w:val="56A43D2E"/>
+    <w:tmpl w:val="627A4732"/>
     <w:lvl w:ilvl="0" w:tplc="08090001">
       <w:start w:val="1"/>
       <w:numFmt w:val="bullet"/>
@@ -49281,9 +49490,9 @@
     </w:lvl>
   </w:abstractNum>
   <w:abstractNum w:abstractNumId="9" w15:restartNumberingAfterBreak="0">
-    <w:nsid w:val="158243F7"/>
+    <w:nsid w:val="15482F81"/>
     <w:multiLevelType w:val="hybridMultilevel"/>
-    <w:tmpl w:val="4CD02EF2"/>
+    <w:tmpl w:val="56A43D2E"/>
     <w:lvl w:ilvl="0" w:tplc="08090001">
       <w:start w:val="1"/>
       <w:numFmt w:val="bullet"/>
@@ -49394,9 +49603,9 @@
     </w:lvl>
   </w:abstractNum>
   <w:abstractNum w:abstractNumId="10" w15:restartNumberingAfterBreak="0">
-    <w:nsid w:val="1723601B"/>
+    <w:nsid w:val="158243F7"/>
     <w:multiLevelType w:val="hybridMultilevel"/>
-    <w:tmpl w:val="6A802864"/>
+    <w:tmpl w:val="4CD02EF2"/>
     <w:lvl w:ilvl="0" w:tplc="08090001">
       <w:start w:val="1"/>
       <w:numFmt w:val="bullet"/>
@@ -49507,9 +49716,9 @@
     </w:lvl>
   </w:abstractNum>
   <w:abstractNum w:abstractNumId="11" w15:restartNumberingAfterBreak="0">
-    <w:nsid w:val="19365571"/>
+    <w:nsid w:val="1723601B"/>
     <w:multiLevelType w:val="hybridMultilevel"/>
-    <w:tmpl w:val="0C9058B2"/>
+    <w:tmpl w:val="6A802864"/>
     <w:lvl w:ilvl="0" w:tplc="08090001">
       <w:start w:val="1"/>
       <w:numFmt w:val="bullet"/>
@@ -49620,6 +49829,119 @@
     </w:lvl>
   </w:abstractNum>
   <w:abstractNum w:abstractNumId="12" w15:restartNumberingAfterBreak="0">
+    <w:nsid w:val="19365571"/>
+    <w:multiLevelType w:val="hybridMultilevel"/>
+    <w:tmpl w:val="0C9058B2"/>
+    <w:lvl w:ilvl="0" w:tplc="08090001">
+      <w:start w:val="1"/>
+      <w:numFmt w:val="bullet"/>
+      <w:lvlText w:val=""/>
+      <w:lvlJc w:val="left"/>
+      <w:pPr>
+        <w:ind w:left="720" w:hanging="360"/>
+      </w:pPr>
+      <w:rPr>
+        <w:rFonts w:ascii="Symbol" w:hAnsi="Symbol" w:hint="default"/>
+      </w:rPr>
+    </w:lvl>
+    <w:lvl w:ilvl="1" w:tplc="08090003" w:tentative="1">
+      <w:start w:val="1"/>
+      <w:numFmt w:val="bullet"/>
+      <w:lvlText w:val="o"/>
+      <w:lvlJc w:val="left"/>
+      <w:pPr>
+        <w:ind w:left="1440" w:hanging="360"/>
+      </w:pPr>
+      <w:rPr>
+        <w:rFonts w:ascii="Courier New" w:hAnsi="Courier New" w:cs="Courier New" w:hint="default"/>
+      </w:rPr>
+    </w:lvl>
+    <w:lvl w:ilvl="2" w:tplc="08090005" w:tentative="1">
+      <w:start w:val="1"/>
+      <w:numFmt w:val="bullet"/>
+      <w:lvlText w:val=""/>
+      <w:lvlJc w:val="left"/>
+      <w:pPr>
+        <w:ind w:left="2160" w:hanging="360"/>
+      </w:pPr>
+      <w:rPr>
+        <w:rFonts w:ascii="Wingdings" w:hAnsi="Wingdings" w:hint="default"/>
+      </w:rPr>
+    </w:lvl>
+    <w:lvl w:ilvl="3" w:tplc="08090001" w:tentative="1">
+      <w:start w:val="1"/>
+      <w:numFmt w:val="bullet"/>
+      <w:lvlText w:val=""/>
+      <w:lvlJc w:val="left"/>
+      <w:pPr>
+        <w:ind w:left="2880" w:hanging="360"/>
+      </w:pPr>
+      <w:rPr>
+        <w:rFonts w:ascii="Symbol" w:hAnsi="Symbol" w:hint="default"/>
+      </w:rPr>
+    </w:lvl>
+    <w:lvl w:ilvl="4" w:tplc="08090003" w:tentative="1">
+      <w:start w:val="1"/>
+      <w:numFmt w:val="bullet"/>
+      <w:lvlText w:val="o"/>
+      <w:lvlJc w:val="left"/>
+      <w:pPr>
+        <w:ind w:left="3600" w:hanging="360"/>
+      </w:pPr>
+      <w:rPr>
+        <w:rFonts w:ascii="Courier New" w:hAnsi="Courier New" w:cs="Courier New" w:hint="default"/>
+      </w:rPr>
+    </w:lvl>
+    <w:lvl w:ilvl="5" w:tplc="08090005" w:tentative="1">
+      <w:start w:val="1"/>
+      <w:numFmt w:val="bullet"/>
+      <w:lvlText w:val=""/>
+      <w:lvlJc w:val="left"/>
+      <w:pPr>
+        <w:ind w:left="4320" w:hanging="360"/>
+      </w:pPr>
+      <w:rPr>
+        <w:rFonts w:ascii="Wingdings" w:hAnsi="Wingdings" w:hint="default"/>
+      </w:rPr>
+    </w:lvl>
+    <w:lvl w:ilvl="6" w:tplc="08090001" w:tentative="1">
+      <w:start w:val="1"/>
+      <w:numFmt w:val="bullet"/>
+      <w:lvlText w:val=""/>
+      <w:lvlJc w:val="left"/>
+      <w:pPr>
+        <w:ind w:left="5040" w:hanging="360"/>
+      </w:pPr>
+      <w:rPr>
+        <w:rFonts w:ascii="Symbol" w:hAnsi="Symbol" w:hint="default"/>
+      </w:rPr>
+    </w:lvl>
+    <w:lvl w:ilvl="7" w:tplc="08090003" w:tentative="1">
+      <w:start w:val="1"/>
+      <w:numFmt w:val="bullet"/>
+      <w:lvlText w:val="o"/>
+      <w:lvlJc w:val="left"/>
+      <w:pPr>
+        <w:ind w:left="5760" w:hanging="360"/>
+      </w:pPr>
+      <w:rPr>
+        <w:rFonts w:ascii="Courier New" w:hAnsi="Courier New" w:cs="Courier New" w:hint="default"/>
+      </w:rPr>
+    </w:lvl>
+    <w:lvl w:ilvl="8" w:tplc="08090005" w:tentative="1">
+      <w:start w:val="1"/>
+      <w:numFmt w:val="bullet"/>
+      <w:lvlText w:val=""/>
+      <w:lvlJc w:val="left"/>
+      <w:pPr>
+        <w:ind w:left="6480" w:hanging="360"/>
+      </w:pPr>
+      <w:rPr>
+        <w:rFonts w:ascii="Wingdings" w:hAnsi="Wingdings" w:hint="default"/>
+      </w:rPr>
+    </w:lvl>
+  </w:abstractNum>
+  <w:abstractNum w:abstractNumId="13" w15:restartNumberingAfterBreak="0">
     <w:nsid w:val="1AF02E35"/>
     <w:multiLevelType w:val="hybridMultilevel"/>
     <w:tmpl w:val="D1F2EE22"/>
@@ -49731,7 +50053,7 @@
       </w:rPr>
     </w:lvl>
   </w:abstractNum>
-  <w:abstractNum w:abstractNumId="13" w15:restartNumberingAfterBreak="0">
+  <w:abstractNum w:abstractNumId="14" w15:restartNumberingAfterBreak="0">
     <w:nsid w:val="1BB4079D"/>
     <w:multiLevelType w:val="hybridMultilevel"/>
     <w:tmpl w:val="A5B81286"/>
@@ -49844,7 +50166,7 @@
       </w:rPr>
     </w:lvl>
   </w:abstractNum>
-  <w:abstractNum w:abstractNumId="14" w15:restartNumberingAfterBreak="0">
+  <w:abstractNum w:abstractNumId="15" w15:restartNumberingAfterBreak="0">
     <w:nsid w:val="1FAA79BF"/>
     <w:multiLevelType w:val="hybridMultilevel"/>
     <w:tmpl w:val="E20ECFF2"/>
@@ -49957,7 +50279,7 @@
       </w:rPr>
     </w:lvl>
   </w:abstractNum>
-  <w:abstractNum w:abstractNumId="15" w15:restartNumberingAfterBreak="0">
+  <w:abstractNum w:abstractNumId="16" w15:restartNumberingAfterBreak="0">
     <w:nsid w:val="2042385C"/>
     <w:multiLevelType w:val="hybridMultilevel"/>
     <w:tmpl w:val="9B7C753C"/>
@@ -50070,7 +50392,7 @@
       </w:rPr>
     </w:lvl>
   </w:abstractNum>
-  <w:abstractNum w:abstractNumId="16" w15:restartNumberingAfterBreak="0">
+  <w:abstractNum w:abstractNumId="17" w15:restartNumberingAfterBreak="0">
     <w:nsid w:val="22165A56"/>
     <w:multiLevelType w:val="hybridMultilevel"/>
     <w:tmpl w:val="E268625E"/>
@@ -50183,7 +50505,7 @@
       </w:rPr>
     </w:lvl>
   </w:abstractNum>
-  <w:abstractNum w:abstractNumId="17" w15:restartNumberingAfterBreak="0">
+  <w:abstractNum w:abstractNumId="18" w15:restartNumberingAfterBreak="0">
     <w:nsid w:val="28410B45"/>
     <w:multiLevelType w:val="hybridMultilevel"/>
     <w:tmpl w:val="FF7E09F6"/>
@@ -50295,7 +50617,7 @@
       </w:rPr>
     </w:lvl>
   </w:abstractNum>
-  <w:abstractNum w:abstractNumId="18" w15:restartNumberingAfterBreak="0">
+  <w:abstractNum w:abstractNumId="19" w15:restartNumberingAfterBreak="0">
     <w:nsid w:val="288B1AE6"/>
     <w:multiLevelType w:val="hybridMultilevel"/>
     <w:tmpl w:val="4F2CA9DA"/>
@@ -50408,7 +50730,7 @@
       </w:rPr>
     </w:lvl>
   </w:abstractNum>
-  <w:abstractNum w:abstractNumId="19" w15:restartNumberingAfterBreak="0">
+  <w:abstractNum w:abstractNumId="20" w15:restartNumberingAfterBreak="0">
     <w:nsid w:val="28F154B5"/>
     <w:multiLevelType w:val="hybridMultilevel"/>
     <w:tmpl w:val="ABA086EC"/>
@@ -50521,7 +50843,7 @@
       </w:rPr>
     </w:lvl>
   </w:abstractNum>
-  <w:abstractNum w:abstractNumId="20" w15:restartNumberingAfterBreak="0">
+  <w:abstractNum w:abstractNumId="21" w15:restartNumberingAfterBreak="0">
     <w:nsid w:val="2A7B7604"/>
     <w:multiLevelType w:val="hybridMultilevel"/>
     <w:tmpl w:val="81C856C0"/>
@@ -50634,7 +50956,7 @@
       </w:rPr>
     </w:lvl>
   </w:abstractNum>
-  <w:abstractNum w:abstractNumId="21" w15:restartNumberingAfterBreak="0">
+  <w:abstractNum w:abstractNumId="22" w15:restartNumberingAfterBreak="0">
     <w:nsid w:val="2CAB5E6C"/>
     <w:multiLevelType w:val="hybridMultilevel"/>
     <w:tmpl w:val="2AE290E6"/>
@@ -50747,7 +51069,7 @@
       </w:rPr>
     </w:lvl>
   </w:abstractNum>
-  <w:abstractNum w:abstractNumId="22" w15:restartNumberingAfterBreak="0">
+  <w:abstractNum w:abstractNumId="23" w15:restartNumberingAfterBreak="0">
     <w:nsid w:val="2FFD3EA0"/>
     <w:multiLevelType w:val="hybridMultilevel"/>
     <w:tmpl w:val="945C0476"/>
@@ -50860,7 +51182,7 @@
       </w:rPr>
     </w:lvl>
   </w:abstractNum>
-  <w:abstractNum w:abstractNumId="23" w15:restartNumberingAfterBreak="0">
+  <w:abstractNum w:abstractNumId="24" w15:restartNumberingAfterBreak="0">
     <w:nsid w:val="308F2816"/>
     <w:multiLevelType w:val="hybridMultilevel"/>
     <w:tmpl w:val="017AFB92"/>
@@ -50973,7 +51295,7 @@
       </w:rPr>
     </w:lvl>
   </w:abstractNum>
-  <w:abstractNum w:abstractNumId="24" w15:restartNumberingAfterBreak="0">
+  <w:abstractNum w:abstractNumId="25" w15:restartNumberingAfterBreak="0">
     <w:nsid w:val="34D75F3B"/>
     <w:multiLevelType w:val="hybridMultilevel"/>
     <w:tmpl w:val="49B4E41C"/>
@@ -51085,7 +51407,7 @@
       </w:rPr>
     </w:lvl>
   </w:abstractNum>
-  <w:abstractNum w:abstractNumId="25" w15:restartNumberingAfterBreak="0">
+  <w:abstractNum w:abstractNumId="26" w15:restartNumberingAfterBreak="0">
     <w:nsid w:val="371C7AC8"/>
     <w:multiLevelType w:val="hybridMultilevel"/>
     <w:tmpl w:val="650E69C6"/>
@@ -51198,7 +51520,7 @@
       </w:rPr>
     </w:lvl>
   </w:abstractNum>
-  <w:abstractNum w:abstractNumId="26" w15:restartNumberingAfterBreak="0">
+  <w:abstractNum w:abstractNumId="27" w15:restartNumberingAfterBreak="0">
     <w:nsid w:val="38177A43"/>
     <w:multiLevelType w:val="hybridMultilevel"/>
     <w:tmpl w:val="58E4B024"/>
@@ -51311,7 +51633,7 @@
       </w:rPr>
     </w:lvl>
   </w:abstractNum>
-  <w:abstractNum w:abstractNumId="27" w15:restartNumberingAfterBreak="0">
+  <w:abstractNum w:abstractNumId="28" w15:restartNumberingAfterBreak="0">
     <w:nsid w:val="38375A4A"/>
     <w:multiLevelType w:val="hybridMultilevel"/>
     <w:tmpl w:val="5F605F5E"/>
@@ -51424,7 +51746,7 @@
       </w:rPr>
     </w:lvl>
   </w:abstractNum>
-  <w:abstractNum w:abstractNumId="28" w15:restartNumberingAfterBreak="0">
+  <w:abstractNum w:abstractNumId="29" w15:restartNumberingAfterBreak="0">
     <w:nsid w:val="38D0363C"/>
     <w:multiLevelType w:val="hybridMultilevel"/>
     <w:tmpl w:val="AF2CD654"/>
@@ -51537,7 +51859,7 @@
       </w:rPr>
     </w:lvl>
   </w:abstractNum>
-  <w:abstractNum w:abstractNumId="29" w15:restartNumberingAfterBreak="0">
+  <w:abstractNum w:abstractNumId="30" w15:restartNumberingAfterBreak="0">
     <w:nsid w:val="3B1B3FF9"/>
     <w:multiLevelType w:val="hybridMultilevel"/>
     <w:tmpl w:val="6E32EBB8"/>
@@ -51650,7 +51972,7 @@
       </w:rPr>
     </w:lvl>
   </w:abstractNum>
-  <w:abstractNum w:abstractNumId="30" w15:restartNumberingAfterBreak="0">
+  <w:abstractNum w:abstractNumId="31" w15:restartNumberingAfterBreak="0">
     <w:nsid w:val="3ECB2197"/>
     <w:multiLevelType w:val="hybridMultilevel"/>
     <w:tmpl w:val="CA6625F8"/>
@@ -51763,7 +52085,7 @@
       </w:rPr>
     </w:lvl>
   </w:abstractNum>
-  <w:abstractNum w:abstractNumId="31" w15:restartNumberingAfterBreak="0">
+  <w:abstractNum w:abstractNumId="32" w15:restartNumberingAfterBreak="0">
     <w:nsid w:val="40331D51"/>
     <w:multiLevelType w:val="hybridMultilevel"/>
     <w:tmpl w:val="575CCAF0"/>
@@ -51876,7 +52198,7 @@
       </w:rPr>
     </w:lvl>
   </w:abstractNum>
-  <w:abstractNum w:abstractNumId="32" w15:restartNumberingAfterBreak="0">
+  <w:abstractNum w:abstractNumId="33" w15:restartNumberingAfterBreak="0">
     <w:nsid w:val="459223E8"/>
     <w:multiLevelType w:val="hybridMultilevel"/>
     <w:tmpl w:val="D5A2594E"/>
@@ -51988,7 +52310,7 @@
       </w:rPr>
     </w:lvl>
   </w:abstractNum>
-  <w:abstractNum w:abstractNumId="33" w15:restartNumberingAfterBreak="0">
+  <w:abstractNum w:abstractNumId="34" w15:restartNumberingAfterBreak="0">
     <w:nsid w:val="4777540A"/>
     <w:multiLevelType w:val="hybridMultilevel"/>
     <w:tmpl w:val="9D9AA6A2"/>
@@ -52101,7 +52423,7 @@
       </w:rPr>
     </w:lvl>
   </w:abstractNum>
-  <w:abstractNum w:abstractNumId="34" w15:restartNumberingAfterBreak="0">
+  <w:abstractNum w:abstractNumId="35" w15:restartNumberingAfterBreak="0">
     <w:nsid w:val="480949EC"/>
     <w:multiLevelType w:val="hybridMultilevel"/>
     <w:tmpl w:val="41C6934C"/>
@@ -52214,7 +52536,7 @@
       </w:rPr>
     </w:lvl>
   </w:abstractNum>
-  <w:abstractNum w:abstractNumId="35" w15:restartNumberingAfterBreak="0">
+  <w:abstractNum w:abstractNumId="36" w15:restartNumberingAfterBreak="0">
     <w:nsid w:val="4889654B"/>
     <w:multiLevelType w:val="hybridMultilevel"/>
     <w:tmpl w:val="53844820"/>
@@ -52327,7 +52649,7 @@
       </w:rPr>
     </w:lvl>
   </w:abstractNum>
-  <w:abstractNum w:abstractNumId="36" w15:restartNumberingAfterBreak="0">
+  <w:abstractNum w:abstractNumId="37" w15:restartNumberingAfterBreak="0">
     <w:nsid w:val="48BD369B"/>
     <w:multiLevelType w:val="hybridMultilevel"/>
     <w:tmpl w:val="2A1CE30E"/>
@@ -52440,7 +52762,7 @@
       </w:rPr>
     </w:lvl>
   </w:abstractNum>
-  <w:abstractNum w:abstractNumId="37" w15:restartNumberingAfterBreak="0">
+  <w:abstractNum w:abstractNumId="38" w15:restartNumberingAfterBreak="0">
     <w:nsid w:val="48E40913"/>
     <w:multiLevelType w:val="hybridMultilevel"/>
     <w:tmpl w:val="94C60204"/>
@@ -52553,7 +52875,7 @@
       </w:rPr>
     </w:lvl>
   </w:abstractNum>
-  <w:abstractNum w:abstractNumId="38" w15:restartNumberingAfterBreak="0">
+  <w:abstractNum w:abstractNumId="39" w15:restartNumberingAfterBreak="0">
     <w:nsid w:val="4B9272D4"/>
     <w:multiLevelType w:val="hybridMultilevel"/>
     <w:tmpl w:val="DE423A4C"/>
@@ -52666,7 +52988,7 @@
       </w:rPr>
     </w:lvl>
   </w:abstractNum>
-  <w:abstractNum w:abstractNumId="39" w15:restartNumberingAfterBreak="0">
+  <w:abstractNum w:abstractNumId="40" w15:restartNumberingAfterBreak="0">
     <w:nsid w:val="4CAD425B"/>
     <w:multiLevelType w:val="hybridMultilevel"/>
     <w:tmpl w:val="E0AA95F0"/>
@@ -52779,7 +53101,7 @@
       </w:rPr>
     </w:lvl>
   </w:abstractNum>
-  <w:abstractNum w:abstractNumId="40" w15:restartNumberingAfterBreak="0">
+  <w:abstractNum w:abstractNumId="41" w15:restartNumberingAfterBreak="0">
     <w:nsid w:val="4CEA04AD"/>
     <w:multiLevelType w:val="hybridMultilevel"/>
     <w:tmpl w:val="3CFE46FE"/>
@@ -52892,7 +53214,7 @@
       </w:rPr>
     </w:lvl>
   </w:abstractNum>
-  <w:abstractNum w:abstractNumId="41" w15:restartNumberingAfterBreak="0">
+  <w:abstractNum w:abstractNumId="42" w15:restartNumberingAfterBreak="0">
     <w:nsid w:val="4F1B07DA"/>
     <w:multiLevelType w:val="hybridMultilevel"/>
     <w:tmpl w:val="CB72832A"/>
@@ -53005,7 +53327,7 @@
       </w:rPr>
     </w:lvl>
   </w:abstractNum>
-  <w:abstractNum w:abstractNumId="42" w15:restartNumberingAfterBreak="0">
+  <w:abstractNum w:abstractNumId="43" w15:restartNumberingAfterBreak="0">
     <w:nsid w:val="51F84FFD"/>
     <w:multiLevelType w:val="hybridMultilevel"/>
     <w:tmpl w:val="C77ED8E8"/>
@@ -53118,7 +53440,7 @@
       </w:rPr>
     </w:lvl>
   </w:abstractNum>
-  <w:abstractNum w:abstractNumId="43" w15:restartNumberingAfterBreak="0">
+  <w:abstractNum w:abstractNumId="44" w15:restartNumberingAfterBreak="0">
     <w:nsid w:val="530C3377"/>
     <w:multiLevelType w:val="hybridMultilevel"/>
     <w:tmpl w:val="4DF8A9BE"/>
@@ -53231,7 +53553,7 @@
       </w:rPr>
     </w:lvl>
   </w:abstractNum>
-  <w:abstractNum w:abstractNumId="44" w15:restartNumberingAfterBreak="0">
+  <w:abstractNum w:abstractNumId="45" w15:restartNumberingAfterBreak="0">
     <w:nsid w:val="55FD24BC"/>
     <w:multiLevelType w:val="hybridMultilevel"/>
     <w:tmpl w:val="DD0C8EFE"/>
@@ -53344,7 +53666,7 @@
       </w:rPr>
     </w:lvl>
   </w:abstractNum>
-  <w:abstractNum w:abstractNumId="45" w15:restartNumberingAfterBreak="0">
+  <w:abstractNum w:abstractNumId="46" w15:restartNumberingAfterBreak="0">
     <w:nsid w:val="57CA171A"/>
     <w:multiLevelType w:val="hybridMultilevel"/>
     <w:tmpl w:val="DCAC5EC0"/>
@@ -53457,7 +53779,7 @@
       </w:rPr>
     </w:lvl>
   </w:abstractNum>
-  <w:abstractNum w:abstractNumId="46" w15:restartNumberingAfterBreak="0">
+  <w:abstractNum w:abstractNumId="47" w15:restartNumberingAfterBreak="0">
     <w:nsid w:val="5ACB596E"/>
     <w:multiLevelType w:val="hybridMultilevel"/>
     <w:tmpl w:val="57DAADF6"/>
@@ -53570,7 +53892,7 @@
       </w:rPr>
     </w:lvl>
   </w:abstractNum>
-  <w:abstractNum w:abstractNumId="47" w15:restartNumberingAfterBreak="0">
+  <w:abstractNum w:abstractNumId="48" w15:restartNumberingAfterBreak="0">
     <w:nsid w:val="5C184569"/>
     <w:multiLevelType w:val="hybridMultilevel"/>
     <w:tmpl w:val="602ABE4E"/>
@@ -53683,7 +54005,7 @@
       </w:rPr>
     </w:lvl>
   </w:abstractNum>
-  <w:abstractNum w:abstractNumId="48" w15:restartNumberingAfterBreak="0">
+  <w:abstractNum w:abstractNumId="49" w15:restartNumberingAfterBreak="0">
     <w:nsid w:val="5D1B0C66"/>
     <w:multiLevelType w:val="hybridMultilevel"/>
     <w:tmpl w:val="99DC1C52"/>
@@ -53796,7 +54118,7 @@
       </w:rPr>
     </w:lvl>
   </w:abstractNum>
-  <w:abstractNum w:abstractNumId="49" w15:restartNumberingAfterBreak="0">
+  <w:abstractNum w:abstractNumId="50" w15:restartNumberingAfterBreak="0">
     <w:nsid w:val="5DC878EC"/>
     <w:multiLevelType w:val="hybridMultilevel"/>
     <w:tmpl w:val="71846720"/>
@@ -53909,7 +54231,7 @@
       </w:rPr>
     </w:lvl>
   </w:abstractNum>
-  <w:abstractNum w:abstractNumId="50" w15:restartNumberingAfterBreak="0">
+  <w:abstractNum w:abstractNumId="51" w15:restartNumberingAfterBreak="0">
     <w:nsid w:val="5F674F57"/>
     <w:multiLevelType w:val="hybridMultilevel"/>
     <w:tmpl w:val="F74CD402"/>
@@ -54022,7 +54344,120 @@
       </w:rPr>
     </w:lvl>
   </w:abstractNum>
-  <w:abstractNum w:abstractNumId="51" w15:restartNumberingAfterBreak="0">
+  <w:abstractNum w:abstractNumId="52" w15:restartNumberingAfterBreak="0">
+    <w:nsid w:val="607D6491"/>
+    <w:multiLevelType w:val="hybridMultilevel"/>
+    <w:tmpl w:val="B1F0D58C"/>
+    <w:lvl w:ilvl="0" w:tplc="08090001">
+      <w:start w:val="1"/>
+      <w:numFmt w:val="bullet"/>
+      <w:lvlText w:val=""/>
+      <w:lvlJc w:val="left"/>
+      <w:pPr>
+        <w:ind w:left="720" w:hanging="360"/>
+      </w:pPr>
+      <w:rPr>
+        <w:rFonts w:ascii="Symbol" w:hAnsi="Symbol" w:hint="default"/>
+      </w:rPr>
+    </w:lvl>
+    <w:lvl w:ilvl="1" w:tplc="08090003" w:tentative="1">
+      <w:start w:val="1"/>
+      <w:numFmt w:val="bullet"/>
+      <w:lvlText w:val="o"/>
+      <w:lvlJc w:val="left"/>
+      <w:pPr>
+        <w:ind w:left="1440" w:hanging="360"/>
+      </w:pPr>
+      <w:rPr>
+        <w:rFonts w:ascii="Courier New" w:hAnsi="Courier New" w:cs="Courier New" w:hint="default"/>
+      </w:rPr>
+    </w:lvl>
+    <w:lvl w:ilvl="2" w:tplc="08090005" w:tentative="1">
+      <w:start w:val="1"/>
+      <w:numFmt w:val="bullet"/>
+      <w:lvlText w:val=""/>
+      <w:lvlJc w:val="left"/>
+      <w:pPr>
+        <w:ind w:left="2160" w:hanging="360"/>
+      </w:pPr>
+      <w:rPr>
+        <w:rFonts w:ascii="Wingdings" w:hAnsi="Wingdings" w:hint="default"/>
+      </w:rPr>
+    </w:lvl>
+    <w:lvl w:ilvl="3" w:tplc="08090001" w:tentative="1">
+      <w:start w:val="1"/>
+      <w:numFmt w:val="bullet"/>
+      <w:lvlText w:val=""/>
+      <w:lvlJc w:val="left"/>
+      <w:pPr>
+        <w:ind w:left="2880" w:hanging="360"/>
+      </w:pPr>
+      <w:rPr>
+        <w:rFonts w:ascii="Symbol" w:hAnsi="Symbol" w:hint="default"/>
+      </w:rPr>
+    </w:lvl>
+    <w:lvl w:ilvl="4" w:tplc="08090003" w:tentative="1">
+      <w:start w:val="1"/>
+      <w:numFmt w:val="bullet"/>
+      <w:lvlText w:val="o"/>
+      <w:lvlJc w:val="left"/>
+      <w:pPr>
+        <w:ind w:left="3600" w:hanging="360"/>
+      </w:pPr>
+      <w:rPr>
+        <w:rFonts w:ascii="Courier New" w:hAnsi="Courier New" w:cs="Courier New" w:hint="default"/>
+      </w:rPr>
+    </w:lvl>
+    <w:lvl w:ilvl="5" w:tplc="08090005" w:tentative="1">
+      <w:start w:val="1"/>
+      <w:numFmt w:val="bullet"/>
+      <w:lvlText w:val=""/>
+      <w:lvlJc w:val="left"/>
+      <w:pPr>
+        <w:ind w:left="4320" w:hanging="360"/>
+      </w:pPr>
+      <w:rPr>
+        <w:rFonts w:ascii="Wingdings" w:hAnsi="Wingdings" w:hint="default"/>
+      </w:rPr>
+    </w:lvl>
+    <w:lvl w:ilvl="6" w:tplc="08090001" w:tentative="1">
+      <w:start w:val="1"/>
+      <w:numFmt w:val="bullet"/>
+      <w:lvlText w:val=""/>
+      <w:lvlJc w:val="left"/>
+      <w:pPr>
+        <w:ind w:left="5040" w:hanging="360"/>
+      </w:pPr>
+      <w:rPr>
+        <w:rFonts w:ascii="Symbol" w:hAnsi="Symbol" w:hint="default"/>
+      </w:rPr>
+    </w:lvl>
+    <w:lvl w:ilvl="7" w:tplc="08090003" w:tentative="1">
+      <w:start w:val="1"/>
+      <w:numFmt w:val="bullet"/>
+      <w:lvlText w:val="o"/>
+      <w:lvlJc w:val="left"/>
+      <w:pPr>
+        <w:ind w:left="5760" w:hanging="360"/>
+      </w:pPr>
+      <w:rPr>
+        <w:rFonts w:ascii="Courier New" w:hAnsi="Courier New" w:cs="Courier New" w:hint="default"/>
+      </w:rPr>
+    </w:lvl>
+    <w:lvl w:ilvl="8" w:tplc="08090005" w:tentative="1">
+      <w:start w:val="1"/>
+      <w:numFmt w:val="bullet"/>
+      <w:lvlText w:val=""/>
+      <w:lvlJc w:val="left"/>
+      <w:pPr>
+        <w:ind w:left="6480" w:hanging="360"/>
+      </w:pPr>
+      <w:rPr>
+        <w:rFonts w:ascii="Wingdings" w:hAnsi="Wingdings" w:hint="default"/>
+      </w:rPr>
+    </w:lvl>
+  </w:abstractNum>
+  <w:abstractNum w:abstractNumId="53" w15:restartNumberingAfterBreak="0">
     <w:nsid w:val="64A54AB0"/>
     <w:multiLevelType w:val="hybridMultilevel"/>
     <w:tmpl w:val="03809090"/>
@@ -54135,7 +54570,7 @@
       </w:rPr>
     </w:lvl>
   </w:abstractNum>
-  <w:abstractNum w:abstractNumId="52" w15:restartNumberingAfterBreak="0">
+  <w:abstractNum w:abstractNumId="54" w15:restartNumberingAfterBreak="0">
     <w:nsid w:val="684D2D15"/>
     <w:multiLevelType w:val="hybridMultilevel"/>
     <w:tmpl w:val="7C987246"/>
@@ -54248,7 +54683,7 @@
       </w:rPr>
     </w:lvl>
   </w:abstractNum>
-  <w:abstractNum w:abstractNumId="53" w15:restartNumberingAfterBreak="0">
+  <w:abstractNum w:abstractNumId="55" w15:restartNumberingAfterBreak="0">
     <w:nsid w:val="69DF67E1"/>
     <w:multiLevelType w:val="hybridMultilevel"/>
     <w:tmpl w:val="2806B312"/>
@@ -54361,7 +54796,7 @@
       </w:rPr>
     </w:lvl>
   </w:abstractNum>
-  <w:abstractNum w:abstractNumId="54" w15:restartNumberingAfterBreak="0">
+  <w:abstractNum w:abstractNumId="56" w15:restartNumberingAfterBreak="0">
     <w:nsid w:val="6AC028DF"/>
     <w:multiLevelType w:val="hybridMultilevel"/>
     <w:tmpl w:val="79D8DDFE"/>
@@ -54474,7 +54909,7 @@
       </w:rPr>
     </w:lvl>
   </w:abstractNum>
-  <w:abstractNum w:abstractNumId="55" w15:restartNumberingAfterBreak="0">
+  <w:abstractNum w:abstractNumId="57" w15:restartNumberingAfterBreak="0">
     <w:nsid w:val="6FE14FA7"/>
     <w:multiLevelType w:val="hybridMultilevel"/>
     <w:tmpl w:val="01429570"/>
@@ -54587,7 +55022,7 @@
       </w:rPr>
     </w:lvl>
   </w:abstractNum>
-  <w:abstractNum w:abstractNumId="56" w15:restartNumberingAfterBreak="0">
+  <w:abstractNum w:abstractNumId="58" w15:restartNumberingAfterBreak="0">
     <w:nsid w:val="71477B07"/>
     <w:multiLevelType w:val="hybridMultilevel"/>
     <w:tmpl w:val="18365500"/>
@@ -54699,7 +55134,7 @@
       </w:rPr>
     </w:lvl>
   </w:abstractNum>
-  <w:abstractNum w:abstractNumId="57" w15:restartNumberingAfterBreak="0">
+  <w:abstractNum w:abstractNumId="59" w15:restartNumberingAfterBreak="0">
     <w:nsid w:val="72AC07AB"/>
     <w:multiLevelType w:val="hybridMultilevel"/>
     <w:tmpl w:val="D80285F8"/>
@@ -54812,7 +55247,7 @@
       </w:rPr>
     </w:lvl>
   </w:abstractNum>
-  <w:abstractNum w:abstractNumId="58" w15:restartNumberingAfterBreak="0">
+  <w:abstractNum w:abstractNumId="60" w15:restartNumberingAfterBreak="0">
     <w:nsid w:val="731D700E"/>
     <w:multiLevelType w:val="hybridMultilevel"/>
     <w:tmpl w:val="48E842AC"/>
@@ -54925,7 +55360,7 @@
       </w:rPr>
     </w:lvl>
   </w:abstractNum>
-  <w:abstractNum w:abstractNumId="59" w15:restartNumberingAfterBreak="0">
+  <w:abstractNum w:abstractNumId="61" w15:restartNumberingAfterBreak="0">
     <w:nsid w:val="79503289"/>
     <w:multiLevelType w:val="hybridMultilevel"/>
     <w:tmpl w:val="C67C1E5A"/>
@@ -55038,7 +55473,7 @@
       </w:rPr>
     </w:lvl>
   </w:abstractNum>
-  <w:abstractNum w:abstractNumId="60" w15:restartNumberingAfterBreak="0">
+  <w:abstractNum w:abstractNumId="62" w15:restartNumberingAfterBreak="0">
     <w:nsid w:val="7B92570E"/>
     <w:multiLevelType w:val="hybridMultilevel"/>
     <w:tmpl w:val="2FE004A6"/>
@@ -55152,187 +55587,193 @@
     </w:lvl>
   </w:abstractNum>
   <w:num w:numId="1" w16cid:durableId="2075472920">
-    <w:abstractNumId w:val="35"/>
+    <w:abstractNumId w:val="36"/>
   </w:num>
   <w:num w:numId="2" w16cid:durableId="638729608">
-    <w:abstractNumId w:val="47"/>
+    <w:abstractNumId w:val="48"/>
   </w:num>
   <w:num w:numId="3" w16cid:durableId="1321619060">
-    <w:abstractNumId w:val="55"/>
+    <w:abstractNumId w:val="57"/>
   </w:num>
   <w:num w:numId="4" w16cid:durableId="1773933799">
-    <w:abstractNumId w:val="16"/>
+    <w:abstractNumId w:val="17"/>
   </w:num>
   <w:num w:numId="5" w16cid:durableId="98718207">
-    <w:abstractNumId w:val="50"/>
+    <w:abstractNumId w:val="51"/>
   </w:num>
   <w:num w:numId="6" w16cid:durableId="951085150">
-    <w:abstractNumId w:val="14"/>
+    <w:abstractNumId w:val="15"/>
   </w:num>
   <w:num w:numId="7" w16cid:durableId="2117941264">
-    <w:abstractNumId w:val="40"/>
+    <w:abstractNumId w:val="41"/>
   </w:num>
   <w:num w:numId="8" w16cid:durableId="1124158780">
-    <w:abstractNumId w:val="29"/>
+    <w:abstractNumId w:val="30"/>
   </w:num>
   <w:num w:numId="9" w16cid:durableId="1475371681">
-    <w:abstractNumId w:val="9"/>
+    <w:abstractNumId w:val="10"/>
   </w:num>
   <w:num w:numId="10" w16cid:durableId="418260003">
     <w:abstractNumId w:val="0"/>
   </w:num>
   <w:num w:numId="11" w16cid:durableId="1796631474">
+    <w:abstractNumId w:val="34"/>
+  </w:num>
+  <w:num w:numId="12" w16cid:durableId="275601772">
+    <w:abstractNumId w:val="42"/>
+  </w:num>
+  <w:num w:numId="13" w16cid:durableId="769466791">
+    <w:abstractNumId w:val="31"/>
+  </w:num>
+  <w:num w:numId="14" w16cid:durableId="1491599456">
+    <w:abstractNumId w:val="16"/>
+  </w:num>
+  <w:num w:numId="15" w16cid:durableId="1137798495">
+    <w:abstractNumId w:val="11"/>
+  </w:num>
+  <w:num w:numId="16" w16cid:durableId="151799139">
+    <w:abstractNumId w:val="14"/>
+  </w:num>
+  <w:num w:numId="17" w16cid:durableId="1208640504">
+    <w:abstractNumId w:val="54"/>
+  </w:num>
+  <w:num w:numId="18" w16cid:durableId="1777674014">
     <w:abstractNumId w:val="33"/>
   </w:num>
-  <w:num w:numId="12" w16cid:durableId="275601772">
-    <w:abstractNumId w:val="41"/>
-  </w:num>
-  <w:num w:numId="13" w16cid:durableId="769466791">
-    <w:abstractNumId w:val="30"/>
-  </w:num>
-  <w:num w:numId="14" w16cid:durableId="1491599456">
-    <w:abstractNumId w:val="15"/>
-  </w:num>
-  <w:num w:numId="15" w16cid:durableId="1137798495">
-    <w:abstractNumId w:val="10"/>
-  </w:num>
-  <w:num w:numId="16" w16cid:durableId="151799139">
-    <w:abstractNumId w:val="13"/>
-  </w:num>
-  <w:num w:numId="17" w16cid:durableId="1208640504">
-    <w:abstractNumId w:val="52"/>
-  </w:num>
-  <w:num w:numId="18" w16cid:durableId="1777674014">
+  <w:num w:numId="19" w16cid:durableId="172034536">
     <w:abstractNumId w:val="32"/>
   </w:num>
-  <w:num w:numId="19" w16cid:durableId="172034536">
-    <w:abstractNumId w:val="31"/>
-  </w:num>
   <w:num w:numId="20" w16cid:durableId="464928335">
-    <w:abstractNumId w:val="20"/>
+    <w:abstractNumId w:val="21"/>
   </w:num>
   <w:num w:numId="21" w16cid:durableId="175269594">
-    <w:abstractNumId w:val="59"/>
+    <w:abstractNumId w:val="61"/>
   </w:num>
   <w:num w:numId="22" w16cid:durableId="446848647">
-    <w:abstractNumId w:val="27"/>
+    <w:abstractNumId w:val="28"/>
   </w:num>
   <w:num w:numId="23" w16cid:durableId="1652368113">
+    <w:abstractNumId w:val="24"/>
+  </w:num>
+  <w:num w:numId="24" w16cid:durableId="288169659">
     <w:abstractNumId w:val="23"/>
   </w:num>
-  <w:num w:numId="24" w16cid:durableId="288169659">
-    <w:abstractNumId w:val="22"/>
-  </w:num>
   <w:num w:numId="25" w16cid:durableId="1959677128">
-    <w:abstractNumId w:val="46"/>
+    <w:abstractNumId w:val="47"/>
   </w:num>
   <w:num w:numId="26" w16cid:durableId="1680811260">
     <w:abstractNumId w:val="4"/>
   </w:num>
   <w:num w:numId="27" w16cid:durableId="1333946707">
-    <w:abstractNumId w:val="42"/>
+    <w:abstractNumId w:val="43"/>
   </w:num>
   <w:num w:numId="28" w16cid:durableId="1105343675">
-    <w:abstractNumId w:val="18"/>
+    <w:abstractNumId w:val="19"/>
   </w:num>
   <w:num w:numId="29" w16cid:durableId="1026784633">
+    <w:abstractNumId w:val="55"/>
+  </w:num>
+  <w:num w:numId="30" w16cid:durableId="1819416178">
+    <w:abstractNumId w:val="13"/>
+  </w:num>
+  <w:num w:numId="31" w16cid:durableId="235210983">
+    <w:abstractNumId w:val="29"/>
+  </w:num>
+  <w:num w:numId="32" w16cid:durableId="2069760914">
+    <w:abstractNumId w:val="7"/>
+  </w:num>
+  <w:num w:numId="33" w16cid:durableId="1043362458">
+    <w:abstractNumId w:val="50"/>
+  </w:num>
+  <w:num w:numId="34" w16cid:durableId="2024547605">
+    <w:abstractNumId w:val="44"/>
+  </w:num>
+  <w:num w:numId="35" w16cid:durableId="504059357">
+    <w:abstractNumId w:val="40"/>
+  </w:num>
+  <w:num w:numId="36" w16cid:durableId="1926836850">
+    <w:abstractNumId w:val="60"/>
+  </w:num>
+  <w:num w:numId="37" w16cid:durableId="1551454528">
+    <w:abstractNumId w:val="27"/>
+  </w:num>
+  <w:num w:numId="38" w16cid:durableId="340858953">
+    <w:abstractNumId w:val="46"/>
+  </w:num>
+  <w:num w:numId="39" w16cid:durableId="1362317149">
     <w:abstractNumId w:val="53"/>
   </w:num>
-  <w:num w:numId="30" w16cid:durableId="1819416178">
-    <w:abstractNumId w:val="12"/>
-  </w:num>
-  <w:num w:numId="31" w16cid:durableId="235210983">
-    <w:abstractNumId w:val="28"/>
-  </w:num>
-  <w:num w:numId="32" w16cid:durableId="2069760914">
-    <w:abstractNumId w:val="6"/>
-  </w:num>
-  <w:num w:numId="33" w16cid:durableId="1043362458">
-    <w:abstractNumId w:val="49"/>
-  </w:num>
-  <w:num w:numId="34" w16cid:durableId="2024547605">
-    <w:abstractNumId w:val="43"/>
-  </w:num>
-  <w:num w:numId="35" w16cid:durableId="504059357">
-    <w:abstractNumId w:val="39"/>
-  </w:num>
-  <w:num w:numId="36" w16cid:durableId="1926836850">
-    <w:abstractNumId w:val="58"/>
-  </w:num>
-  <w:num w:numId="37" w16cid:durableId="1551454528">
-    <w:abstractNumId w:val="26"/>
-  </w:num>
-  <w:num w:numId="38" w16cid:durableId="340858953">
-    <w:abstractNumId w:val="45"/>
-  </w:num>
-  <w:num w:numId="39" w16cid:durableId="1362317149">
-    <w:abstractNumId w:val="51"/>
-  </w:num>
   <w:num w:numId="40" w16cid:durableId="60835792">
-    <w:abstractNumId w:val="37"/>
+    <w:abstractNumId w:val="38"/>
   </w:num>
   <w:num w:numId="41" w16cid:durableId="1957444848">
     <w:abstractNumId w:val="5"/>
   </w:num>
   <w:num w:numId="42" w16cid:durableId="492913797">
-    <w:abstractNumId w:val="54"/>
+    <w:abstractNumId w:val="56"/>
   </w:num>
   <w:num w:numId="43" w16cid:durableId="438256632">
-    <w:abstractNumId w:val="44"/>
+    <w:abstractNumId w:val="45"/>
   </w:num>
   <w:num w:numId="44" w16cid:durableId="1402755931">
-    <w:abstractNumId w:val="57"/>
+    <w:abstractNumId w:val="59"/>
   </w:num>
   <w:num w:numId="45" w16cid:durableId="1969432869">
-    <w:abstractNumId w:val="21"/>
+    <w:abstractNumId w:val="22"/>
   </w:num>
   <w:num w:numId="46" w16cid:durableId="6490322">
     <w:abstractNumId w:val="2"/>
   </w:num>
   <w:num w:numId="47" w16cid:durableId="180246180">
-    <w:abstractNumId w:val="11"/>
+    <w:abstractNumId w:val="12"/>
   </w:num>
   <w:num w:numId="48" w16cid:durableId="1307319657">
-    <w:abstractNumId w:val="17"/>
+    <w:abstractNumId w:val="18"/>
   </w:num>
   <w:num w:numId="49" w16cid:durableId="981083032">
-    <w:abstractNumId w:val="24"/>
+    <w:abstractNumId w:val="25"/>
   </w:num>
   <w:num w:numId="50" w16cid:durableId="1777210988">
-    <w:abstractNumId w:val="56"/>
+    <w:abstractNumId w:val="58"/>
   </w:num>
   <w:num w:numId="51" w16cid:durableId="468086705">
-    <w:abstractNumId w:val="25"/>
+    <w:abstractNumId w:val="26"/>
   </w:num>
   <w:num w:numId="52" w16cid:durableId="1636523616">
-    <w:abstractNumId w:val="48"/>
+    <w:abstractNumId w:val="49"/>
   </w:num>
   <w:num w:numId="53" w16cid:durableId="940530107">
-    <w:abstractNumId w:val="19"/>
+    <w:abstractNumId w:val="20"/>
   </w:num>
   <w:num w:numId="54" w16cid:durableId="287391684">
-    <w:abstractNumId w:val="7"/>
+    <w:abstractNumId w:val="8"/>
   </w:num>
   <w:num w:numId="55" w16cid:durableId="127285987">
-    <w:abstractNumId w:val="38"/>
+    <w:abstractNumId w:val="39"/>
   </w:num>
   <w:num w:numId="56" w16cid:durableId="1905530043">
     <w:abstractNumId w:val="3"/>
   </w:num>
   <w:num w:numId="57" w16cid:durableId="191653749">
-    <w:abstractNumId w:val="34"/>
+    <w:abstractNumId w:val="35"/>
   </w:num>
   <w:num w:numId="58" w16cid:durableId="1182477781">
     <w:abstractNumId w:val="1"/>
   </w:num>
   <w:num w:numId="59" w16cid:durableId="2084909336">
-    <w:abstractNumId w:val="8"/>
+    <w:abstractNumId w:val="9"/>
   </w:num>
   <w:num w:numId="60" w16cid:durableId="1020469452">
-    <w:abstractNumId w:val="60"/>
+    <w:abstractNumId w:val="62"/>
   </w:num>
   <w:num w:numId="61" w16cid:durableId="59792578">
-    <w:abstractNumId w:val="36"/>
+    <w:abstractNumId w:val="37"/>
+  </w:num>
+  <w:num w:numId="62" w16cid:durableId="550842998">
+    <w:abstractNumId w:val="6"/>
+  </w:num>
+  <w:num w:numId="63" w16cid:durableId="1979920509">
+    <w:abstractNumId w:val="52"/>
   </w:num>
 </w:numbering>
 </file>

</xml_diff>

<commit_message>
Update changes for Beta 2 in manual
</commit_message>
<xml_diff>
--- a/documentation/reference-manual.docx
+++ b/documentation/reference-manual.docx
@@ -4667,14 +4667,11 @@
     </w:p>
     <w:p>
       <w:r>
-        <w:rPr>
-          <w:noProof/>
-        </w:rPr>
         <w:drawing>
-          <wp:inline distT="0" distB="0" distL="0" distR="0" wp14:anchorId="7D95CC6C" wp14:editId="2DC5D210">
-            <wp:extent cx="4363059" cy="3972479"/>
+          <wp:inline distT="0" distB="0" distL="0" distR="0" wp14:anchorId="6C1ACDE6" wp14:editId="236220A4">
+            <wp:extent cx="4496427" cy="4467849"/>
             <wp:effectExtent l="0" t="0" r="0" b="9525"/>
-            <wp:docPr id="664449068" name="Picture 1" descr="A screenshot of a computer&#10;&#10;Description automatically generated"/>
+            <wp:docPr id="1652127734" name="Picture 1" descr="A screenshot of a computer&#10;&#10;Description automatically generated"/>
             <wp:cNvGraphicFramePr>
               <a:graphicFrameLocks xmlns:a="http://schemas.openxmlformats.org/drawingml/2006/main" noChangeAspect="1"/>
             </wp:cNvGraphicFramePr>
@@ -4682,7 +4679,7 @@
               <a:graphicData uri="http://schemas.openxmlformats.org/drawingml/2006/picture">
                 <pic:pic xmlns:pic="http://schemas.openxmlformats.org/drawingml/2006/picture">
                   <pic:nvPicPr>
-                    <pic:cNvPr id="664449068" name="Picture 1" descr="A screenshot of a computer&#10;&#10;Description automatically generated"/>
+                    <pic:cNvPr id="1652127734" name="Picture 1" descr="A screenshot of a computer&#10;&#10;Description automatically generated"/>
                     <pic:cNvPicPr/>
                   </pic:nvPicPr>
                   <pic:blipFill>
@@ -4694,7 +4691,7 @@
                   <pic:spPr>
                     <a:xfrm>
                       <a:off x="0" y="0"/>
-                      <a:ext cx="4363059" cy="3972479"/>
+                      <a:ext cx="4496427" cy="4467849"/>
                     </a:xfrm>
                     <a:prstGeom prst="rect">
                       <a:avLst/>
@@ -4762,6 +4759,7 @@
         <w:pStyle w:val="Heading3"/>
       </w:pPr>
       <w:r>
+        <w:lastRenderedPageBreak/>
         <w:t>New Demo (example) programs</w:t>
       </w:r>
     </w:p>
@@ -4813,7 +4811,6 @@
       </w:pPr>
       <w:bookmarkStart w:id="5" w:name="_Toc178761144"/>
       <w:r>
-        <w:lastRenderedPageBreak/>
         <w:t>Still to be</w:t>
       </w:r>
       <w:r>

</xml_diff>